<commit_message>
extend chitsheet by units
</commit_message>
<xml_diff>
--- a/heta-cheatsheet.docx
+++ b/heta-cheatsheet.docx
@@ -2834,6 +2834,15 @@
       <w:r>
         <w:rPr>
           <w:rFonts w:asciiTheme="majorHAnsi" w:hAnsiTheme="majorHAnsi"/>
+          <w:color w:val="FF0000"/>
+          <w:sz w:val="16"/>
+          <w:szCs w:val="16"/>
+        </w:rPr>
+        <w:t>/&lt;ID&gt;</w:t>
+      </w:r>
+      <w:r>
+        <w:rPr>
+          <w:rFonts w:asciiTheme="majorHAnsi" w:hAnsiTheme="majorHAnsi"/>
           <w:b/>
           <w:sz w:val="16"/>
           <w:szCs w:val="16"/>
@@ -2926,6 +2935,15 @@
           <w:szCs w:val="16"/>
         </w:rPr>
         <w:t>&gt;</w:t>
+      </w:r>
+      <w:r>
+        <w:rPr>
+          <w:rFonts w:asciiTheme="majorHAnsi" w:hAnsiTheme="majorHAnsi"/>
+          <w:color w:val="FF0000"/>
+          <w:sz w:val="16"/>
+          <w:szCs w:val="16"/>
+        </w:rPr>
+        <w:t>/&lt;ID&gt;</w:t>
       </w:r>
       <w:r>
         <w:rPr>
@@ -3118,7 +3136,7 @@
           <w:sz w:val="16"/>
           <w:szCs w:val="16"/>
         </w:rPr>
-        <w:t xml:space="preserve">&lt; </w:t>
+        <w:t>&lt; Number&gt;</w:t>
       </w:r>
       <w:r>
         <w:rPr>
@@ -3127,16 +3145,7 @@
           <w:sz w:val="16"/>
           <w:szCs w:val="16"/>
         </w:rPr>
-        <w:t>Number</w:t>
-      </w:r>
-      <w:r>
-        <w:rPr>
-          <w:rFonts w:asciiTheme="majorHAnsi" w:hAnsiTheme="majorHAnsi"/>
-          <w:color w:val="FF0000"/>
-          <w:sz w:val="16"/>
-          <w:szCs w:val="16"/>
-        </w:rPr>
-        <w:t>&gt;</w:t>
+        <w:t>/&lt;ID&gt;</w:t>
       </w:r>
       <w:r>
         <w:rPr>
@@ -5251,441 +5260,6 @@
     </w:p>
     <w:p>
       <w:pPr>
-        <w:spacing w:after="0"/>
-        <w:ind w:right="57"/>
-        <w:rPr>
-          <w:rFonts w:asciiTheme="majorHAnsi" w:hAnsiTheme="majorHAnsi"/>
-          <w:b/>
-          <w:sz w:val="16"/>
-          <w:szCs w:val="16"/>
-        </w:rPr>
-      </w:pPr>
-      <w:r>
-        <w:rPr>
-          <w:rFonts w:asciiTheme="majorHAnsi" w:hAnsiTheme="majorHAnsi"/>
-          <w:b/>
-          <w:sz w:val="16"/>
-          <w:szCs w:val="16"/>
-        </w:rPr>
-        <w:t>};</w:t>
-      </w:r>
-    </w:p>
-    <w:p>
-      <w:pPr>
-        <w:spacing w:after="0"/>
-        <w:ind w:right="57"/>
-        <w:rPr>
-          <w:rFonts w:asciiTheme="majorHAnsi" w:hAnsiTheme="majorHAnsi"/>
-          <w:sz w:val="16"/>
-          <w:szCs w:val="16"/>
-        </w:rPr>
-      </w:pPr>
-    </w:p>
-    <w:p>
-      <w:pPr>
-        <w:spacing w:after="0"/>
-        <w:ind w:right="57"/>
-        <w:rPr>
-          <w:rFonts w:asciiTheme="majorHAnsi" w:hAnsiTheme="majorHAnsi"/>
-          <w:b/>
-          <w:color w:val="00B050"/>
-          <w:sz w:val="16"/>
-          <w:szCs w:val="16"/>
-        </w:rPr>
-      </w:pPr>
-      <w:r>
-        <w:rPr>
-          <w:rFonts w:asciiTheme="majorHAnsi" w:hAnsiTheme="majorHAnsi"/>
-          <w:b/>
-          <w:color w:val="00B050"/>
-          <w:sz w:val="16"/>
-          <w:szCs w:val="16"/>
-        </w:rPr>
-        <w:t xml:space="preserve">// </w:t>
-      </w:r>
-      <w:proofErr w:type="spellStart"/>
-      <w:r>
-        <w:rPr>
-          <w:rFonts w:asciiTheme="majorHAnsi" w:hAnsiTheme="majorHAnsi"/>
-          <w:b/>
-          <w:color w:val="00B050"/>
-          <w:sz w:val="16"/>
-          <w:szCs w:val="16"/>
-        </w:rPr>
-        <w:t>SLV</w:t>
-      </w:r>
-      <w:r>
-        <w:rPr>
-          <w:rFonts w:asciiTheme="majorHAnsi" w:hAnsiTheme="majorHAnsi"/>
-          <w:b/>
-          <w:color w:val="00B050"/>
-          <w:sz w:val="16"/>
-          <w:szCs w:val="16"/>
-        </w:rPr>
-        <w:t>Export</w:t>
-      </w:r>
-      <w:proofErr w:type="spellEnd"/>
-      <w:r>
-        <w:rPr>
-          <w:rFonts w:asciiTheme="majorHAnsi" w:hAnsiTheme="majorHAnsi"/>
-          <w:b/>
-          <w:color w:val="00B050"/>
-          <w:sz w:val="16"/>
-          <w:szCs w:val="16"/>
-        </w:rPr>
-        <w:t xml:space="preserve"> &lt;= Export &lt;= Component</w:t>
-      </w:r>
-    </w:p>
-    <w:p>
-      <w:pPr>
-        <w:spacing w:after="0"/>
-        <w:ind w:right="57"/>
-        <w:rPr>
-          <w:rFonts w:asciiTheme="majorHAnsi" w:hAnsiTheme="majorHAnsi"/>
-          <w:b/>
-          <w:color w:val="00B050"/>
-          <w:sz w:val="16"/>
-          <w:szCs w:val="16"/>
-        </w:rPr>
-      </w:pPr>
-      <w:r>
-        <w:rPr>
-          <w:rFonts w:asciiTheme="majorHAnsi" w:hAnsiTheme="majorHAnsi"/>
-          <w:b/>
-          <w:color w:val="00B050"/>
-          <w:sz w:val="16"/>
-          <w:szCs w:val="16"/>
-        </w:rPr>
-        <w:t xml:space="preserve">// </w:t>
-      </w:r>
-      <w:r>
-        <w:rPr>
-          <w:rFonts w:asciiTheme="majorHAnsi" w:hAnsiTheme="majorHAnsi"/>
-          <w:b/>
-          <w:color w:val="00B050"/>
-          <w:sz w:val="16"/>
-          <w:szCs w:val="16"/>
-        </w:rPr>
-        <w:t xml:space="preserve">Export to </w:t>
-      </w:r>
-      <w:proofErr w:type="spellStart"/>
-      <w:r>
-        <w:rPr>
-          <w:rFonts w:asciiTheme="majorHAnsi" w:hAnsiTheme="majorHAnsi"/>
-          <w:b/>
-          <w:color w:val="00B050"/>
-          <w:sz w:val="16"/>
-          <w:szCs w:val="16"/>
-        </w:rPr>
-        <w:t>DBSolveOptimum</w:t>
-      </w:r>
-      <w:proofErr w:type="spellEnd"/>
-      <w:r>
-        <w:rPr>
-          <w:rFonts w:asciiTheme="majorHAnsi" w:hAnsiTheme="majorHAnsi"/>
-          <w:b/>
-          <w:color w:val="00B050"/>
-          <w:sz w:val="16"/>
-          <w:szCs w:val="16"/>
-        </w:rPr>
-        <w:t xml:space="preserve"> </w:t>
-      </w:r>
-      <w:r>
-        <w:rPr>
-          <w:rFonts w:asciiTheme="majorHAnsi" w:hAnsiTheme="majorHAnsi"/>
-          <w:b/>
-          <w:color w:val="00B050"/>
-          <w:sz w:val="16"/>
-          <w:szCs w:val="16"/>
-        </w:rPr>
-        <w:t>.</w:t>
-      </w:r>
-      <w:r>
-        <w:rPr>
-          <w:rFonts w:asciiTheme="majorHAnsi" w:hAnsiTheme="majorHAnsi"/>
-          <w:b/>
-          <w:color w:val="00B050"/>
-          <w:sz w:val="16"/>
-          <w:szCs w:val="16"/>
-        </w:rPr>
-        <w:t>SLV</w:t>
-      </w:r>
-    </w:p>
-    <w:p>
-      <w:pPr>
-        <w:spacing w:after="0"/>
-        <w:ind w:right="57"/>
-        <w:rPr>
-          <w:rFonts w:asciiTheme="majorHAnsi" w:hAnsiTheme="majorHAnsi"/>
-          <w:sz w:val="16"/>
-          <w:szCs w:val="16"/>
-        </w:rPr>
-      </w:pPr>
-      <w:r>
-        <w:rPr>
-          <w:rFonts w:asciiTheme="majorHAnsi" w:hAnsiTheme="majorHAnsi"/>
-          <w:b/>
-          <w:sz w:val="16"/>
-          <w:szCs w:val="16"/>
-        </w:rPr>
-        <w:t>slv</w:t>
-      </w:r>
-      <w:r>
-        <w:rPr>
-          <w:rFonts w:asciiTheme="majorHAnsi" w:hAnsiTheme="majorHAnsi"/>
-          <w:b/>
-          <w:sz w:val="16"/>
-          <w:szCs w:val="16"/>
-        </w:rPr>
-        <w:t>1</w:t>
-      </w:r>
-      <w:r>
-        <w:rPr>
-          <w:rFonts w:asciiTheme="majorHAnsi" w:hAnsiTheme="majorHAnsi"/>
-          <w:b/>
-          <w:sz w:val="16"/>
-          <w:szCs w:val="16"/>
-        </w:rPr>
-        <w:t xml:space="preserve"> </w:t>
-      </w:r>
-      <w:r>
-        <w:rPr>
-          <w:rFonts w:asciiTheme="majorHAnsi" w:hAnsiTheme="majorHAnsi"/>
-          <w:b/>
-          <w:color w:val="0070C0"/>
-          <w:sz w:val="16"/>
-          <w:szCs w:val="16"/>
-        </w:rPr>
-        <w:t>@</w:t>
-      </w:r>
-      <w:proofErr w:type="spellStart"/>
-      <w:r>
-        <w:rPr>
-          <w:rFonts w:asciiTheme="majorHAnsi" w:hAnsiTheme="majorHAnsi"/>
-          <w:b/>
-          <w:color w:val="0070C0"/>
-          <w:sz w:val="16"/>
-          <w:szCs w:val="16"/>
-        </w:rPr>
-        <w:t>SLV</w:t>
-      </w:r>
-      <w:r>
-        <w:rPr>
-          <w:rFonts w:asciiTheme="majorHAnsi" w:hAnsiTheme="majorHAnsi"/>
-          <w:b/>
-          <w:color w:val="0070C0"/>
-          <w:sz w:val="16"/>
-          <w:szCs w:val="16"/>
-        </w:rPr>
-        <w:t>Export</w:t>
-      </w:r>
-      <w:proofErr w:type="spellEnd"/>
-      <w:r>
-        <w:rPr>
-          <w:rFonts w:asciiTheme="majorHAnsi" w:hAnsiTheme="majorHAnsi"/>
-          <w:sz w:val="16"/>
-          <w:szCs w:val="16"/>
-        </w:rPr>
-        <w:t xml:space="preserve"> </w:t>
-      </w:r>
-      <w:r>
-        <w:rPr>
-          <w:rFonts w:asciiTheme="majorHAnsi" w:hAnsiTheme="majorHAnsi"/>
-          <w:b/>
-          <w:sz w:val="16"/>
-          <w:szCs w:val="16"/>
-        </w:rPr>
-        <w:t>{</w:t>
-      </w:r>
-    </w:p>
-    <w:p>
-      <w:pPr>
-        <w:spacing w:after="0"/>
-        <w:ind w:right="57"/>
-        <w:rPr>
-          <w:rFonts w:asciiTheme="majorHAnsi" w:hAnsiTheme="majorHAnsi"/>
-          <w:color w:val="00B050"/>
-          <w:sz w:val="16"/>
-          <w:szCs w:val="16"/>
-        </w:rPr>
-      </w:pPr>
-      <w:r>
-        <w:rPr>
-          <w:rFonts w:asciiTheme="majorHAnsi" w:hAnsiTheme="majorHAnsi"/>
-          <w:sz w:val="16"/>
-          <w:szCs w:val="16"/>
-        </w:rPr>
-        <w:t xml:space="preserve">    </w:t>
-      </w:r>
-      <w:proofErr w:type="spellStart"/>
-      <w:proofErr w:type="gramStart"/>
-      <w:r>
-        <w:rPr>
-          <w:rFonts w:asciiTheme="majorHAnsi" w:hAnsiTheme="majorHAnsi"/>
-          <w:b/>
-          <w:color w:val="0070C0"/>
-          <w:sz w:val="16"/>
-          <w:szCs w:val="16"/>
-        </w:rPr>
-        <w:t>filepath</w:t>
-      </w:r>
-      <w:proofErr w:type="spellEnd"/>
-      <w:proofErr w:type="gramEnd"/>
-      <w:r>
-        <w:rPr>
-          <w:rFonts w:asciiTheme="majorHAnsi" w:hAnsiTheme="majorHAnsi"/>
-          <w:sz w:val="16"/>
-          <w:szCs w:val="16"/>
-        </w:rPr>
-        <w:t xml:space="preserve">: </w:t>
-      </w:r>
-      <w:r>
-        <w:rPr>
-          <w:rFonts w:asciiTheme="majorHAnsi" w:hAnsiTheme="majorHAnsi"/>
-          <w:color w:val="FF0000"/>
-          <w:sz w:val="16"/>
-          <w:szCs w:val="16"/>
-        </w:rPr>
-        <w:t>&lt;String&gt;</w:t>
-      </w:r>
-      <w:r>
-        <w:rPr>
-          <w:rFonts w:asciiTheme="majorHAnsi" w:hAnsiTheme="majorHAnsi"/>
-          <w:b/>
-          <w:sz w:val="16"/>
-          <w:szCs w:val="16"/>
-        </w:rPr>
-        <w:t>,</w:t>
-      </w:r>
-      <w:r>
-        <w:rPr>
-          <w:rFonts w:asciiTheme="majorHAnsi" w:hAnsiTheme="majorHAnsi"/>
-          <w:b/>
-          <w:sz w:val="16"/>
-          <w:szCs w:val="16"/>
-        </w:rPr>
-        <w:t xml:space="preserve"> </w:t>
-      </w:r>
-      <w:r>
-        <w:rPr>
-          <w:rFonts w:asciiTheme="majorHAnsi" w:hAnsiTheme="majorHAnsi"/>
-          <w:color w:val="00B050"/>
-          <w:sz w:val="16"/>
-          <w:szCs w:val="16"/>
-        </w:rPr>
-        <w:t>// name of file or directory to export</w:t>
-      </w:r>
-    </w:p>
-    <w:p>
-      <w:pPr>
-        <w:spacing w:after="0"/>
-        <w:ind w:right="57"/>
-        <w:rPr>
-          <w:rFonts w:asciiTheme="majorHAnsi" w:hAnsiTheme="majorHAnsi"/>
-          <w:sz w:val="16"/>
-          <w:szCs w:val="16"/>
-        </w:rPr>
-      </w:pPr>
-      <w:r>
-        <w:rPr>
-          <w:rFonts w:asciiTheme="majorHAnsi" w:hAnsiTheme="majorHAnsi"/>
-          <w:color w:val="00B050"/>
-          <w:sz w:val="16"/>
-          <w:szCs w:val="16"/>
-        </w:rPr>
-        <w:t xml:space="preserve">    </w:t>
-      </w:r>
-      <w:proofErr w:type="spellStart"/>
-      <w:proofErr w:type="gramStart"/>
-      <w:r>
-        <w:rPr>
-          <w:rFonts w:asciiTheme="majorHAnsi" w:hAnsiTheme="majorHAnsi"/>
-          <w:b/>
-          <w:color w:val="0070C0"/>
-          <w:sz w:val="16"/>
-          <w:szCs w:val="16"/>
-        </w:rPr>
-        <w:t>eventsOff</w:t>
-      </w:r>
-      <w:proofErr w:type="spellEnd"/>
-      <w:proofErr w:type="gramEnd"/>
-      <w:r>
-        <w:rPr>
-          <w:rFonts w:asciiTheme="majorHAnsi" w:hAnsiTheme="majorHAnsi"/>
-          <w:b/>
-          <w:color w:val="0070C0"/>
-          <w:sz w:val="16"/>
-          <w:szCs w:val="16"/>
-        </w:rPr>
-        <w:t>:</w:t>
-      </w:r>
-      <w:r>
-        <w:rPr>
-          <w:rFonts w:asciiTheme="majorHAnsi" w:hAnsiTheme="majorHAnsi"/>
-          <w:color w:val="0070C0"/>
-          <w:sz w:val="16"/>
-          <w:szCs w:val="16"/>
-        </w:rPr>
-        <w:t xml:space="preserve"> </w:t>
-      </w:r>
-      <w:r>
-        <w:rPr>
-          <w:rFonts w:asciiTheme="majorHAnsi" w:hAnsiTheme="majorHAnsi"/>
-          <w:color w:val="FF0000"/>
-          <w:sz w:val="16"/>
-          <w:szCs w:val="16"/>
-        </w:rPr>
-        <w:t xml:space="preserve">&lt;Boolean&gt; </w:t>
-      </w:r>
-      <w:r>
-        <w:rPr>
-          <w:rFonts w:asciiTheme="majorHAnsi" w:hAnsiTheme="majorHAnsi"/>
-          <w:color w:val="00B050"/>
-          <w:sz w:val="16"/>
-          <w:szCs w:val="16"/>
-        </w:rPr>
-        <w:t>// of</w:t>
-      </w:r>
-      <w:r>
-        <w:rPr>
-          <w:rFonts w:asciiTheme="majorHAnsi" w:hAnsiTheme="majorHAnsi"/>
-          <w:i/>
-          <w:color w:val="00B050"/>
-          <w:sz w:val="16"/>
-          <w:szCs w:val="16"/>
-        </w:rPr>
-        <w:t xml:space="preserve"> true</w:t>
-      </w:r>
-      <w:r>
-        <w:rPr>
-          <w:rFonts w:asciiTheme="majorHAnsi" w:hAnsiTheme="majorHAnsi"/>
-          <w:color w:val="00B050"/>
-          <w:sz w:val="16"/>
-          <w:szCs w:val="16"/>
-        </w:rPr>
-        <w:t xml:space="preserve"> events will not be</w:t>
-      </w:r>
-      <w:r>
-        <w:rPr>
-          <w:rFonts w:asciiTheme="majorHAnsi" w:hAnsiTheme="majorHAnsi"/>
-          <w:color w:val="00B050"/>
-          <w:sz w:val="16"/>
-          <w:szCs w:val="16"/>
-        </w:rPr>
-        <w:t>en</w:t>
-      </w:r>
-      <w:r>
-        <w:rPr>
-          <w:rFonts w:asciiTheme="majorHAnsi" w:hAnsiTheme="majorHAnsi"/>
-          <w:color w:val="00B050"/>
-          <w:sz w:val="16"/>
-          <w:szCs w:val="16"/>
-        </w:rPr>
-        <w:t xml:space="preserve"> exported</w:t>
-      </w:r>
-    </w:p>
-    <w:p>
-      <w:pPr>
         <w:pBdr>
           <w:bottom w:val="single" w:sz="6" w:space="1" w:color="auto"/>
         </w:pBdr>
@@ -5714,8 +5288,6 @@
         <w:ind w:right="57"/>
         <w:rPr>
           <w:rFonts w:asciiTheme="majorHAnsi" w:hAnsiTheme="majorHAnsi"/>
-          <w:b/>
-          <w:color w:val="00B050"/>
           <w:sz w:val="16"/>
           <w:szCs w:val="16"/>
         </w:rPr>
@@ -5752,7 +5324,7 @@
           <w:sz w:val="16"/>
           <w:szCs w:val="16"/>
         </w:rPr>
-        <w:t>SBML</w:t>
+        <w:t>SLV</w:t>
       </w:r>
       <w:r>
         <w:rPr>
@@ -5806,27 +5378,69 @@
           <w:sz w:val="16"/>
           <w:szCs w:val="16"/>
         </w:rPr>
-        <w:t>Export to SBML format</w:t>
-      </w:r>
-    </w:p>
-    <w:p>
-      <w:pPr>
-        <w:spacing w:after="0"/>
-        <w:ind w:right="57"/>
-        <w:rPr>
-          <w:rFonts w:asciiTheme="majorHAnsi" w:hAnsiTheme="majorHAnsi"/>
-          <w:sz w:val="16"/>
-          <w:szCs w:val="16"/>
-        </w:rPr>
-      </w:pPr>
-      <w:r>
-        <w:rPr>
-          <w:rFonts w:asciiTheme="majorHAnsi" w:hAnsiTheme="majorHAnsi"/>
-          <w:b/>
-          <w:sz w:val="16"/>
-          <w:szCs w:val="16"/>
-        </w:rPr>
-        <w:t>sbml</w:t>
+        <w:t xml:space="preserve">Export to </w:t>
+      </w:r>
+      <w:proofErr w:type="spellStart"/>
+      <w:r>
+        <w:rPr>
+          <w:rFonts w:asciiTheme="majorHAnsi" w:hAnsiTheme="majorHAnsi"/>
+          <w:b/>
+          <w:color w:val="00B050"/>
+          <w:sz w:val="16"/>
+          <w:szCs w:val="16"/>
+        </w:rPr>
+        <w:t>DBSolveOptimum</w:t>
+      </w:r>
+      <w:proofErr w:type="spellEnd"/>
+      <w:r>
+        <w:rPr>
+          <w:rFonts w:asciiTheme="majorHAnsi" w:hAnsiTheme="majorHAnsi"/>
+          <w:b/>
+          <w:color w:val="00B050"/>
+          <w:sz w:val="16"/>
+          <w:szCs w:val="16"/>
+        </w:rPr>
+        <w:t xml:space="preserve"> </w:t>
+      </w:r>
+      <w:r>
+        <w:rPr>
+          <w:rFonts w:asciiTheme="majorHAnsi" w:hAnsiTheme="majorHAnsi"/>
+          <w:b/>
+          <w:color w:val="00B050"/>
+          <w:sz w:val="16"/>
+          <w:szCs w:val="16"/>
+        </w:rPr>
+        <w:t>.</w:t>
+      </w:r>
+      <w:r>
+        <w:rPr>
+          <w:rFonts w:asciiTheme="majorHAnsi" w:hAnsiTheme="majorHAnsi"/>
+          <w:b/>
+          <w:color w:val="00B050"/>
+          <w:sz w:val="16"/>
+          <w:szCs w:val="16"/>
+        </w:rPr>
+        <w:t>SLV</w:t>
+      </w:r>
+    </w:p>
+    <w:p>
+      <w:pPr>
+        <w:spacing w:after="0"/>
+        <w:ind w:right="57"/>
+        <w:rPr>
+          <w:rFonts w:asciiTheme="majorHAnsi" w:hAnsiTheme="majorHAnsi"/>
+          <w:sz w:val="16"/>
+          <w:szCs w:val="16"/>
+        </w:rPr>
+      </w:pPr>
+      <w:r>
+        <w:rPr>
+          <w:rFonts w:asciiTheme="majorHAnsi" w:hAnsiTheme="majorHAnsi"/>
+          <w:b/>
+          <w:sz w:val="16"/>
+          <w:szCs w:val="16"/>
+        </w:rPr>
+        <w:t>slv</w:t>
       </w:r>
       <w:r>
         <w:rPr>
@@ -5865,17 +5479,7 @@
           <w:sz w:val="16"/>
           <w:szCs w:val="16"/>
         </w:rPr>
-        <w:t>S</w:t>
-      </w:r>
-      <w:r>
-        <w:rPr>
-          <w:rFonts w:asciiTheme="majorHAnsi" w:hAnsiTheme="majorHAnsi"/>
-          <w:b/>
-          <w:color w:val="0070C0"/>
-          <w:sz w:val="16"/>
-          <w:szCs w:val="16"/>
-        </w:rPr>
-        <w:t>BML</w:t>
+        <w:t>SLV</w:t>
       </w:r>
       <w:r>
         <w:rPr>
@@ -5963,7 +5567,16 @@
           <w:sz w:val="16"/>
           <w:szCs w:val="16"/>
         </w:rPr>
-        <w:t xml:space="preserve">, </w:t>
+        <w:t>,</w:t>
+      </w:r>
+      <w:r>
+        <w:rPr>
+          <w:rFonts w:asciiTheme="majorHAnsi" w:hAnsiTheme="majorHAnsi"/>
+          <w:b/>
+          <w:sz w:val="16"/>
+          <w:szCs w:val="16"/>
+        </w:rPr>
+        <w:t xml:space="preserve"> </w:t>
       </w:r>
       <w:r>
         <w:rPr>
@@ -5992,8 +5605,9 @@
           <w:sz w:val="16"/>
           <w:szCs w:val="16"/>
         </w:rPr>
-        <w:t xml:space="preserve">   </w:t>
-      </w:r>
+        <w:t xml:space="preserve">    </w:t>
+      </w:r>
+      <w:proofErr w:type="spellStart"/>
       <w:proofErr w:type="gramStart"/>
       <w:r>
         <w:rPr>
@@ -6003,8 +5617,9 @@
           <w:sz w:val="16"/>
           <w:szCs w:val="16"/>
         </w:rPr>
-        <w:t>version</w:t>
-      </w:r>
+        <w:t>eventsOff</w:t>
+      </w:r>
+      <w:proofErr w:type="spellEnd"/>
       <w:proofErr w:type="gramEnd"/>
       <w:r>
         <w:rPr>
@@ -6032,43 +5647,53 @@
           <w:sz w:val="16"/>
           <w:szCs w:val="16"/>
         </w:rPr>
-        <w:t>&lt;</w:t>
-      </w:r>
-      <w:r>
-        <w:rPr>
-          <w:rFonts w:asciiTheme="majorHAnsi" w:hAnsiTheme="majorHAnsi"/>
-          <w:color w:val="FF0000"/>
-          <w:sz w:val="16"/>
-          <w:szCs w:val="16"/>
-        </w:rPr>
-        <w:t>String</w:t>
-      </w:r>
-      <w:r>
-        <w:rPr>
-          <w:rFonts w:asciiTheme="majorHAnsi" w:hAnsiTheme="majorHAnsi"/>
-          <w:color w:val="FF0000"/>
-          <w:sz w:val="16"/>
-          <w:szCs w:val="16"/>
-        </w:rPr>
-        <w:t xml:space="preserve">&gt; </w:t>
-      </w:r>
-      <w:r>
-        <w:rPr>
-          <w:rFonts w:asciiTheme="majorHAnsi" w:hAnsiTheme="majorHAnsi"/>
-          <w:color w:val="00B050"/>
-          <w:sz w:val="16"/>
-          <w:szCs w:val="16"/>
-        </w:rPr>
-        <w:t xml:space="preserve">// </w:t>
-      </w:r>
-      <w:r>
-        <w:rPr>
-          <w:rFonts w:asciiTheme="majorHAnsi" w:hAnsiTheme="majorHAnsi"/>
-          <w:color w:val="00B050"/>
-          <w:sz w:val="16"/>
-          <w:szCs w:val="16"/>
-        </w:rPr>
-        <w:t>default: L2V4, currently supports only L2V4</w:t>
+        <w:t xml:space="preserve">&lt;Boolean&gt; </w:t>
+      </w:r>
+      <w:r>
+        <w:rPr>
+          <w:rFonts w:asciiTheme="majorHAnsi" w:hAnsiTheme="majorHAnsi"/>
+          <w:color w:val="00B050"/>
+          <w:sz w:val="16"/>
+          <w:szCs w:val="16"/>
+        </w:rPr>
+        <w:t>// of</w:t>
+      </w:r>
+      <w:r>
+        <w:rPr>
+          <w:rFonts w:asciiTheme="majorHAnsi" w:hAnsiTheme="majorHAnsi"/>
+          <w:i/>
+          <w:color w:val="00B050"/>
+          <w:sz w:val="16"/>
+          <w:szCs w:val="16"/>
+        </w:rPr>
+        <w:t xml:space="preserve"> true</w:t>
+      </w:r>
+      <w:r>
+        <w:rPr>
+          <w:rFonts w:asciiTheme="majorHAnsi" w:hAnsiTheme="majorHAnsi"/>
+          <w:color w:val="00B050"/>
+          <w:sz w:val="16"/>
+          <w:szCs w:val="16"/>
+        </w:rPr>
+        <w:t xml:space="preserve"> events will not be</w:t>
+      </w:r>
+      <w:r>
+        <w:rPr>
+          <w:rFonts w:asciiTheme="majorHAnsi" w:hAnsiTheme="majorHAnsi"/>
+          <w:color w:val="00B050"/>
+          <w:sz w:val="16"/>
+          <w:szCs w:val="16"/>
+        </w:rPr>
+        <w:t>en</w:t>
+      </w:r>
+      <w:r>
+        <w:rPr>
+          <w:rFonts w:asciiTheme="majorHAnsi" w:hAnsiTheme="majorHAnsi"/>
+          <w:color w:val="00B050"/>
+          <w:sz w:val="16"/>
+          <w:szCs w:val="16"/>
+        </w:rPr>
+        <w:t xml:space="preserve"> exported</w:t>
       </w:r>
     </w:p>
     <w:p>
@@ -6101,6 +5726,8 @@
         <w:ind w:right="57"/>
         <w:rPr>
           <w:rFonts w:asciiTheme="majorHAnsi" w:hAnsiTheme="majorHAnsi"/>
+          <w:b/>
+          <w:color w:val="00B050"/>
           <w:sz w:val="16"/>
           <w:szCs w:val="16"/>
         </w:rPr>
@@ -6137,7 +5764,7 @@
           <w:sz w:val="16"/>
           <w:szCs w:val="16"/>
         </w:rPr>
-        <w:t>Mrgsolve</w:t>
+        <w:t>SBML</w:t>
       </w:r>
       <w:r>
         <w:rPr>
@@ -6191,130 +5818,96 @@
           <w:sz w:val="16"/>
           <w:szCs w:val="16"/>
         </w:rPr>
-        <w:t xml:space="preserve">Export to </w:t>
+        <w:t>Export to SBML format</w:t>
+      </w:r>
+    </w:p>
+    <w:p>
+      <w:pPr>
+        <w:spacing w:after="0"/>
+        <w:ind w:right="57"/>
+        <w:rPr>
+          <w:rFonts w:asciiTheme="majorHAnsi" w:hAnsiTheme="majorHAnsi"/>
+          <w:sz w:val="16"/>
+          <w:szCs w:val="16"/>
+        </w:rPr>
+      </w:pPr>
+      <w:r>
+        <w:rPr>
+          <w:rFonts w:asciiTheme="majorHAnsi" w:hAnsiTheme="majorHAnsi"/>
+          <w:b/>
+          <w:sz w:val="16"/>
+          <w:szCs w:val="16"/>
+        </w:rPr>
+        <w:t>sbml</w:t>
+      </w:r>
+      <w:r>
+        <w:rPr>
+          <w:rFonts w:asciiTheme="majorHAnsi" w:hAnsiTheme="majorHAnsi"/>
+          <w:b/>
+          <w:sz w:val="16"/>
+          <w:szCs w:val="16"/>
+        </w:rPr>
+        <w:t>1</w:t>
+      </w:r>
+      <w:r>
+        <w:rPr>
+          <w:rFonts w:asciiTheme="majorHAnsi" w:hAnsiTheme="majorHAnsi"/>
+          <w:b/>
+          <w:sz w:val="16"/>
+          <w:szCs w:val="16"/>
+        </w:rPr>
+        <w:t xml:space="preserve"> </w:t>
+      </w:r>
+      <w:r>
+        <w:rPr>
+          <w:rFonts w:asciiTheme="majorHAnsi" w:hAnsiTheme="majorHAnsi"/>
+          <w:b/>
+          <w:color w:val="0070C0"/>
+          <w:sz w:val="16"/>
+          <w:szCs w:val="16"/>
+        </w:rPr>
+        <w:t>@</w:t>
       </w:r>
       <w:proofErr w:type="spellStart"/>
       <w:r>
         <w:rPr>
           <w:rFonts w:asciiTheme="majorHAnsi" w:hAnsiTheme="majorHAnsi"/>
           <w:b/>
-          <w:color w:val="00B050"/>
-          <w:sz w:val="16"/>
-          <w:szCs w:val="16"/>
-        </w:rPr>
-        <w:t>Metrum</w:t>
+          <w:color w:val="0070C0"/>
+          <w:sz w:val="16"/>
+          <w:szCs w:val="16"/>
+        </w:rPr>
+        <w:t>S</w:t>
+      </w:r>
+      <w:r>
+        <w:rPr>
+          <w:rFonts w:asciiTheme="majorHAnsi" w:hAnsiTheme="majorHAnsi"/>
+          <w:b/>
+          <w:color w:val="0070C0"/>
+          <w:sz w:val="16"/>
+          <w:szCs w:val="16"/>
+        </w:rPr>
+        <w:t>BML</w:t>
+      </w:r>
+      <w:r>
+        <w:rPr>
+          <w:rFonts w:asciiTheme="majorHAnsi" w:hAnsiTheme="majorHAnsi"/>
+          <w:b/>
+          <w:color w:val="0070C0"/>
+          <w:sz w:val="16"/>
+          <w:szCs w:val="16"/>
+        </w:rPr>
+        <w:t>Export</w:t>
       </w:r>
       <w:proofErr w:type="spellEnd"/>
       <w:r>
         <w:rPr>
           <w:rFonts w:asciiTheme="majorHAnsi" w:hAnsiTheme="majorHAnsi"/>
-          <w:b/>
-          <w:color w:val="00B050"/>
           <w:sz w:val="16"/>
           <w:szCs w:val="16"/>
         </w:rPr>
         <w:t xml:space="preserve"> </w:t>
       </w:r>
-      <w:proofErr w:type="spellStart"/>
-      <w:r>
-        <w:rPr>
-          <w:rFonts w:asciiTheme="majorHAnsi" w:hAnsiTheme="majorHAnsi"/>
-          <w:b/>
-          <w:color w:val="00B050"/>
-          <w:sz w:val="16"/>
-          <w:szCs w:val="16"/>
-        </w:rPr>
-        <w:t>mrgsolve</w:t>
-      </w:r>
-      <w:proofErr w:type="spellEnd"/>
-      <w:r>
-        <w:rPr>
-          <w:rFonts w:asciiTheme="majorHAnsi" w:hAnsiTheme="majorHAnsi"/>
-          <w:b/>
-          <w:color w:val="00B050"/>
-          <w:sz w:val="16"/>
-          <w:szCs w:val="16"/>
-        </w:rPr>
-        <w:t xml:space="preserve"> .CPP model format</w:t>
-      </w:r>
-    </w:p>
-    <w:p>
-      <w:pPr>
-        <w:spacing w:after="0"/>
-        <w:ind w:right="57"/>
-        <w:rPr>
-          <w:rFonts w:asciiTheme="majorHAnsi" w:hAnsiTheme="majorHAnsi"/>
-          <w:sz w:val="16"/>
-          <w:szCs w:val="16"/>
-        </w:rPr>
-      </w:pPr>
-      <w:r>
-        <w:rPr>
-          <w:rFonts w:asciiTheme="majorHAnsi" w:hAnsiTheme="majorHAnsi"/>
-          <w:b/>
-          <w:sz w:val="16"/>
-          <w:szCs w:val="16"/>
-        </w:rPr>
-        <w:t>mrg</w:t>
-      </w:r>
-      <w:r>
-        <w:rPr>
-          <w:rFonts w:asciiTheme="majorHAnsi" w:hAnsiTheme="majorHAnsi"/>
-          <w:b/>
-          <w:sz w:val="16"/>
-          <w:szCs w:val="16"/>
-        </w:rPr>
-        <w:t>1</w:t>
-      </w:r>
-      <w:r>
-        <w:rPr>
-          <w:rFonts w:asciiTheme="majorHAnsi" w:hAnsiTheme="majorHAnsi"/>
-          <w:b/>
-          <w:sz w:val="16"/>
-          <w:szCs w:val="16"/>
-        </w:rPr>
-        <w:t xml:space="preserve"> </w:t>
-      </w:r>
-      <w:r>
-        <w:rPr>
-          <w:rFonts w:asciiTheme="majorHAnsi" w:hAnsiTheme="majorHAnsi"/>
-          <w:b/>
-          <w:color w:val="0070C0"/>
-          <w:sz w:val="16"/>
-          <w:szCs w:val="16"/>
-        </w:rPr>
-        <w:t>@</w:t>
-      </w:r>
-      <w:proofErr w:type="spellStart"/>
-      <w:r>
-        <w:rPr>
-          <w:rFonts w:asciiTheme="majorHAnsi" w:hAnsiTheme="majorHAnsi"/>
-          <w:b/>
-          <w:color w:val="0070C0"/>
-          <w:sz w:val="16"/>
-          <w:szCs w:val="16"/>
-        </w:rPr>
-        <w:t>Mrgsolve</w:t>
-      </w:r>
-      <w:r>
-        <w:rPr>
-          <w:rFonts w:asciiTheme="majorHAnsi" w:hAnsiTheme="majorHAnsi"/>
-          <w:b/>
-          <w:color w:val="0070C0"/>
-          <w:sz w:val="16"/>
-          <w:szCs w:val="16"/>
-        </w:rPr>
-        <w:t>Export</w:t>
-      </w:r>
-      <w:proofErr w:type="spellEnd"/>
-      <w:r>
-        <w:rPr>
-          <w:rFonts w:asciiTheme="majorHAnsi" w:hAnsiTheme="majorHAnsi"/>
-          <w:sz w:val="16"/>
-          <w:szCs w:val="16"/>
-        </w:rPr>
-        <w:t xml:space="preserve"> </w:t>
-      </w:r>
       <w:r>
         <w:rPr>
           <w:rFonts w:asciiTheme="majorHAnsi" w:hAnsiTheme="majorHAnsi"/>
@@ -6331,6 +5924,7 @@
         <w:ind w:right="57"/>
         <w:rPr>
           <w:rFonts w:asciiTheme="majorHAnsi" w:hAnsiTheme="majorHAnsi"/>
+          <w:color w:val="00B050"/>
           <w:sz w:val="16"/>
           <w:szCs w:val="16"/>
         </w:rPr>
@@ -6381,16 +5975,112 @@
           <w:sz w:val="16"/>
           <w:szCs w:val="16"/>
         </w:rPr>
+        <w:t xml:space="preserve">, </w:t>
+      </w:r>
+      <w:r>
+        <w:rPr>
+          <w:rFonts w:asciiTheme="majorHAnsi" w:hAnsiTheme="majorHAnsi"/>
+          <w:color w:val="00B050"/>
+          <w:sz w:val="16"/>
+          <w:szCs w:val="16"/>
+        </w:rPr>
+        <w:t>// name of file or directory to export</w:t>
+      </w:r>
+    </w:p>
+    <w:p>
+      <w:pPr>
+        <w:spacing w:after="0"/>
+        <w:ind w:right="57"/>
+        <w:rPr>
+          <w:rFonts w:asciiTheme="majorHAnsi" w:hAnsiTheme="majorHAnsi"/>
+          <w:sz w:val="16"/>
+          <w:szCs w:val="16"/>
+        </w:rPr>
+      </w:pPr>
+      <w:r>
+        <w:rPr>
+          <w:rFonts w:asciiTheme="majorHAnsi" w:hAnsiTheme="majorHAnsi"/>
+          <w:color w:val="00B050"/>
+          <w:sz w:val="16"/>
+          <w:szCs w:val="16"/>
+        </w:rPr>
+        <w:t xml:space="preserve">   </w:t>
+      </w:r>
+      <w:proofErr w:type="gramStart"/>
+      <w:r>
+        <w:rPr>
+          <w:rFonts w:asciiTheme="majorHAnsi" w:hAnsiTheme="majorHAnsi"/>
+          <w:b/>
+          <w:color w:val="0070C0"/>
+          <w:sz w:val="16"/>
+          <w:szCs w:val="16"/>
+        </w:rPr>
+        <w:t>version</w:t>
+      </w:r>
+      <w:proofErr w:type="gramEnd"/>
+      <w:r>
+        <w:rPr>
+          <w:rFonts w:asciiTheme="majorHAnsi" w:hAnsiTheme="majorHAnsi"/>
+          <w:b/>
+          <w:color w:val="0070C0"/>
+          <w:sz w:val="16"/>
+          <w:szCs w:val="16"/>
+        </w:rPr>
+        <w:t>:</w:t>
+      </w:r>
+      <w:r>
+        <w:rPr>
+          <w:rFonts w:asciiTheme="majorHAnsi" w:hAnsiTheme="majorHAnsi"/>
+          <w:color w:val="0070C0"/>
+          <w:sz w:val="16"/>
+          <w:szCs w:val="16"/>
+        </w:rPr>
         <w:t xml:space="preserve"> </w:t>
       </w:r>
       <w:r>
         <w:rPr>
           <w:rFonts w:asciiTheme="majorHAnsi" w:hAnsiTheme="majorHAnsi"/>
-          <w:color w:val="00B050"/>
-          <w:sz w:val="16"/>
-          <w:szCs w:val="16"/>
-        </w:rPr>
-        <w:t>// name of file or directory to export</w:t>
+          <w:color w:val="FF0000"/>
+          <w:sz w:val="16"/>
+          <w:szCs w:val="16"/>
+        </w:rPr>
+        <w:t>&lt;</w:t>
+      </w:r>
+      <w:r>
+        <w:rPr>
+          <w:rFonts w:asciiTheme="majorHAnsi" w:hAnsiTheme="majorHAnsi"/>
+          <w:color w:val="FF0000"/>
+          <w:sz w:val="16"/>
+          <w:szCs w:val="16"/>
+        </w:rPr>
+        <w:t>String</w:t>
+      </w:r>
+      <w:r>
+        <w:rPr>
+          <w:rFonts w:asciiTheme="majorHAnsi" w:hAnsiTheme="majorHAnsi"/>
+          <w:color w:val="FF0000"/>
+          <w:sz w:val="16"/>
+          <w:szCs w:val="16"/>
+        </w:rPr>
+        <w:t xml:space="preserve">&gt; </w:t>
+      </w:r>
+      <w:r>
+        <w:rPr>
+          <w:rFonts w:asciiTheme="majorHAnsi" w:hAnsiTheme="majorHAnsi"/>
+          <w:color w:val="00B050"/>
+          <w:sz w:val="16"/>
+          <w:szCs w:val="16"/>
+        </w:rPr>
+        <w:t xml:space="preserve">// </w:t>
+      </w:r>
+      <w:r>
+        <w:rPr>
+          <w:rFonts w:asciiTheme="majorHAnsi" w:hAnsiTheme="majorHAnsi"/>
+          <w:color w:val="00B050"/>
+          <w:sz w:val="16"/>
+          <w:szCs w:val="16"/>
+        </w:rPr>
+        <w:t>default: L2V4, currently supports only L2V4</w:t>
       </w:r>
     </w:p>
     <w:p>
@@ -6459,7 +6149,7 @@
           <w:sz w:val="16"/>
           <w:szCs w:val="16"/>
         </w:rPr>
-        <w:t>Simbio</w:t>
+        <w:t>Mrgsolve</w:t>
       </w:r>
       <w:r>
         <w:rPr>
@@ -6524,7 +6214,7 @@
           <w:sz w:val="16"/>
           <w:szCs w:val="16"/>
         </w:rPr>
-        <w:t>Matlab</w:t>
+        <w:t>Metrum</w:t>
       </w:r>
       <w:proofErr w:type="spellEnd"/>
       <w:r>
@@ -6535,7 +6225,7 @@
           <w:sz w:val="16"/>
           <w:szCs w:val="16"/>
         </w:rPr>
-        <w:t>/</w:t>
+        <w:t xml:space="preserve"> </w:t>
       </w:r>
       <w:proofErr w:type="spellStart"/>
       <w:r>
@@ -6546,7 +6236,7 @@
           <w:sz w:val="16"/>
           <w:szCs w:val="16"/>
         </w:rPr>
-        <w:t>Simbiology</w:t>
+        <w:t>mrgsolve</w:t>
       </w:r>
       <w:proofErr w:type="spellEnd"/>
       <w:r>
@@ -6557,70 +6247,50 @@
           <w:sz w:val="16"/>
           <w:szCs w:val="16"/>
         </w:rPr>
+        <w:t xml:space="preserve"> .CPP model format</w:t>
+      </w:r>
+    </w:p>
+    <w:p>
+      <w:pPr>
+        <w:spacing w:after="0"/>
+        <w:ind w:right="57"/>
+        <w:rPr>
+          <w:rFonts w:asciiTheme="majorHAnsi" w:hAnsiTheme="majorHAnsi"/>
+          <w:sz w:val="16"/>
+          <w:szCs w:val="16"/>
+        </w:rPr>
+      </w:pPr>
+      <w:r>
+        <w:rPr>
+          <w:rFonts w:asciiTheme="majorHAnsi" w:hAnsiTheme="majorHAnsi"/>
+          <w:b/>
+          <w:sz w:val="16"/>
+          <w:szCs w:val="16"/>
+        </w:rPr>
+        <w:t>mrg</w:t>
+      </w:r>
+      <w:r>
+        <w:rPr>
+          <w:rFonts w:asciiTheme="majorHAnsi" w:hAnsiTheme="majorHAnsi"/>
+          <w:b/>
+          <w:sz w:val="16"/>
+          <w:szCs w:val="16"/>
+        </w:rPr>
+        <w:t>1</w:t>
+      </w:r>
+      <w:r>
+        <w:rPr>
+          <w:rFonts w:asciiTheme="majorHAnsi" w:hAnsiTheme="majorHAnsi"/>
+          <w:b/>
+          <w:sz w:val="16"/>
+          <w:szCs w:val="16"/>
+        </w:rPr>
         <w:t xml:space="preserve"> </w:t>
       </w:r>
       <w:r>
         <w:rPr>
           <w:rFonts w:asciiTheme="majorHAnsi" w:hAnsiTheme="majorHAnsi"/>
           <w:b/>
-          <w:color w:val="00B050"/>
-          <w:sz w:val="16"/>
-          <w:szCs w:val="16"/>
-        </w:rPr>
-        <w:t>.M</w:t>
-      </w:r>
-      <w:r>
-        <w:rPr>
-          <w:rFonts w:asciiTheme="majorHAnsi" w:hAnsiTheme="majorHAnsi"/>
-          <w:b/>
-          <w:color w:val="00B050"/>
-          <w:sz w:val="16"/>
-          <w:szCs w:val="16"/>
-        </w:rPr>
-        <w:t xml:space="preserve"> file</w:t>
-      </w:r>
-    </w:p>
-    <w:p>
-      <w:pPr>
-        <w:spacing w:after="0"/>
-        <w:ind w:right="57"/>
-        <w:rPr>
-          <w:rFonts w:asciiTheme="majorHAnsi" w:hAnsiTheme="majorHAnsi"/>
-          <w:sz w:val="16"/>
-          <w:szCs w:val="16"/>
-        </w:rPr>
-      </w:pPr>
-      <w:r>
-        <w:rPr>
-          <w:rFonts w:asciiTheme="majorHAnsi" w:hAnsiTheme="majorHAnsi"/>
-          <w:b/>
-          <w:sz w:val="16"/>
-          <w:szCs w:val="16"/>
-        </w:rPr>
-        <w:t>simbio</w:t>
-      </w:r>
-      <w:r>
-        <w:rPr>
-          <w:rFonts w:asciiTheme="majorHAnsi" w:hAnsiTheme="majorHAnsi"/>
-          <w:b/>
-          <w:sz w:val="16"/>
-          <w:szCs w:val="16"/>
-        </w:rPr>
-        <w:t>1</w:t>
-      </w:r>
-      <w:r>
-        <w:rPr>
-          <w:rFonts w:asciiTheme="majorHAnsi" w:hAnsiTheme="majorHAnsi"/>
-          <w:b/>
-          <w:sz w:val="16"/>
-          <w:szCs w:val="16"/>
-        </w:rPr>
-        <w:t xml:space="preserve"> </w:t>
-      </w:r>
-      <w:r>
-        <w:rPr>
-          <w:rFonts w:asciiTheme="majorHAnsi" w:hAnsiTheme="majorHAnsi"/>
-          <w:b/>
           <w:color w:val="0070C0"/>
           <w:sz w:val="16"/>
           <w:szCs w:val="16"/>
@@ -6636,17 +6306,7 @@
           <w:sz w:val="16"/>
           <w:szCs w:val="16"/>
         </w:rPr>
-        <w:t>S</w:t>
-      </w:r>
-      <w:r>
-        <w:rPr>
-          <w:rFonts w:asciiTheme="majorHAnsi" w:hAnsiTheme="majorHAnsi"/>
-          <w:b/>
-          <w:color w:val="0070C0"/>
-          <w:sz w:val="16"/>
-          <w:szCs w:val="16"/>
-        </w:rPr>
-        <w:t>imbio</w:t>
+        <w:t>Mrgsolve</w:t>
       </w:r>
       <w:r>
         <w:rPr>
@@ -6733,7 +6393,7 @@
           <w:sz w:val="16"/>
           <w:szCs w:val="16"/>
         </w:rPr>
-        <w:t xml:space="preserve">, </w:t>
+        <w:t xml:space="preserve"> </w:t>
       </w:r>
       <w:r>
         <w:rPr>
@@ -6775,8 +6435,6 @@
         <w:ind w:right="57"/>
         <w:rPr>
           <w:rFonts w:asciiTheme="majorHAnsi" w:hAnsiTheme="majorHAnsi"/>
-          <w:b/>
-          <w:color w:val="00B050"/>
           <w:sz w:val="16"/>
           <w:szCs w:val="16"/>
         </w:rPr>
@@ -6813,7 +6471,7 @@
           <w:sz w:val="16"/>
           <w:szCs w:val="16"/>
         </w:rPr>
-        <w:t>XLSX</w:t>
+        <w:t>Simbio</w:t>
       </w:r>
       <w:r>
         <w:rPr>
@@ -6869,15 +6527,59 @@
         </w:rPr>
         <w:t xml:space="preserve">Export to </w:t>
       </w:r>
-      <w:r>
-        <w:rPr>
-          <w:rFonts w:asciiTheme="majorHAnsi" w:hAnsiTheme="majorHAnsi"/>
-          <w:b/>
-          <w:color w:val="00B050"/>
-          <w:sz w:val="16"/>
-          <w:szCs w:val="16"/>
-        </w:rPr>
-        <w:t>Excel</w:t>
+      <w:proofErr w:type="spellStart"/>
+      <w:r>
+        <w:rPr>
+          <w:rFonts w:asciiTheme="majorHAnsi" w:hAnsiTheme="majorHAnsi"/>
+          <w:b/>
+          <w:color w:val="00B050"/>
+          <w:sz w:val="16"/>
+          <w:szCs w:val="16"/>
+        </w:rPr>
+        <w:t>Matlab</w:t>
+      </w:r>
+      <w:proofErr w:type="spellEnd"/>
+      <w:r>
+        <w:rPr>
+          <w:rFonts w:asciiTheme="majorHAnsi" w:hAnsiTheme="majorHAnsi"/>
+          <w:b/>
+          <w:color w:val="00B050"/>
+          <w:sz w:val="16"/>
+          <w:szCs w:val="16"/>
+        </w:rPr>
+        <w:t>/</w:t>
+      </w:r>
+      <w:proofErr w:type="spellStart"/>
+      <w:r>
+        <w:rPr>
+          <w:rFonts w:asciiTheme="majorHAnsi" w:hAnsiTheme="majorHAnsi"/>
+          <w:b/>
+          <w:color w:val="00B050"/>
+          <w:sz w:val="16"/>
+          <w:szCs w:val="16"/>
+        </w:rPr>
+        <w:t>Simbiology</w:t>
+      </w:r>
+      <w:proofErr w:type="spellEnd"/>
+      <w:r>
+        <w:rPr>
+          <w:rFonts w:asciiTheme="majorHAnsi" w:hAnsiTheme="majorHAnsi"/>
+          <w:b/>
+          <w:color w:val="00B050"/>
+          <w:sz w:val="16"/>
+          <w:szCs w:val="16"/>
+        </w:rPr>
+        <w:t xml:space="preserve"> </w:t>
+      </w:r>
+      <w:r>
+        <w:rPr>
+          <w:rFonts w:asciiTheme="majorHAnsi" w:hAnsiTheme="majorHAnsi"/>
+          <w:b/>
+          <w:color w:val="00B050"/>
+          <w:sz w:val="16"/>
+          <w:szCs w:val="16"/>
+        </w:rPr>
+        <w:t>.M</w:t>
       </w:r>
       <w:r>
         <w:rPr>
@@ -6907,7 +6609,7 @@
           <w:sz w:val="16"/>
           <w:szCs w:val="16"/>
         </w:rPr>
-        <w:t>xlsx</w:t>
+        <w:t>simbio</w:t>
       </w:r>
       <w:r>
         <w:rPr>
@@ -6946,7 +6648,7 @@
           <w:sz w:val="16"/>
           <w:szCs w:val="16"/>
         </w:rPr>
-        <w:t>XLSX</w:t>
+        <w:t>S</w:t>
       </w:r>
       <w:r>
         <w:rPr>
@@ -6956,6 +6658,16 @@
           <w:sz w:val="16"/>
           <w:szCs w:val="16"/>
         </w:rPr>
+        <w:t>imbio</w:t>
+      </w:r>
+      <w:r>
+        <w:rPr>
+          <w:rFonts w:asciiTheme="majorHAnsi" w:hAnsiTheme="majorHAnsi"/>
+          <w:b/>
+          <w:color w:val="0070C0"/>
+          <w:sz w:val="16"/>
+          <w:szCs w:val="16"/>
+        </w:rPr>
         <w:t>Export</w:t>
       </w:r>
       <w:proofErr w:type="spellEnd"/>
@@ -6983,7 +6695,6 @@
         <w:ind w:right="57"/>
         <w:rPr>
           <w:rFonts w:asciiTheme="majorHAnsi" w:hAnsiTheme="majorHAnsi"/>
-          <w:color w:val="00B050"/>
           <w:sz w:val="16"/>
           <w:szCs w:val="16"/>
         </w:rPr>
@@ -7055,16 +6766,223 @@
         <w:ind w:right="57"/>
         <w:rPr>
           <w:rFonts w:asciiTheme="majorHAnsi" w:hAnsiTheme="majorHAnsi"/>
-          <w:color w:val="00B050"/>
-          <w:sz w:val="16"/>
-          <w:szCs w:val="16"/>
-        </w:rPr>
-      </w:pPr>
-      <w:r>
-        <w:rPr>
-          <w:rFonts w:asciiTheme="majorHAnsi" w:hAnsiTheme="majorHAnsi"/>
-          <w:b/>
-          <w:color w:val="4F81BD" w:themeColor="accent1"/>
+          <w:b/>
+          <w:sz w:val="16"/>
+          <w:szCs w:val="16"/>
+        </w:rPr>
+      </w:pPr>
+      <w:r>
+        <w:rPr>
+          <w:rFonts w:asciiTheme="majorHAnsi" w:hAnsiTheme="majorHAnsi"/>
+          <w:b/>
+          <w:sz w:val="16"/>
+          <w:szCs w:val="16"/>
+        </w:rPr>
+        <w:t>};</w:t>
+      </w:r>
+    </w:p>
+    <w:p>
+      <w:pPr>
+        <w:spacing w:after="0"/>
+        <w:ind w:right="57"/>
+        <w:rPr>
+          <w:rFonts w:asciiTheme="majorHAnsi" w:hAnsiTheme="majorHAnsi"/>
+          <w:b/>
+          <w:color w:val="00B050"/>
+          <w:sz w:val="16"/>
+          <w:szCs w:val="16"/>
+        </w:rPr>
+      </w:pPr>
+    </w:p>
+    <w:p>
+      <w:pPr>
+        <w:spacing w:after="0"/>
+        <w:ind w:right="57"/>
+        <w:rPr>
+          <w:rFonts w:asciiTheme="majorHAnsi" w:hAnsiTheme="majorHAnsi"/>
+          <w:b/>
+          <w:color w:val="00B050"/>
+          <w:sz w:val="16"/>
+          <w:szCs w:val="16"/>
+        </w:rPr>
+      </w:pPr>
+      <w:r>
+        <w:rPr>
+          <w:rFonts w:asciiTheme="majorHAnsi" w:hAnsiTheme="majorHAnsi"/>
+          <w:b/>
+          <w:color w:val="00B050"/>
+          <w:sz w:val="16"/>
+          <w:szCs w:val="16"/>
+        </w:rPr>
+        <w:t xml:space="preserve">// </w:t>
+      </w:r>
+      <w:proofErr w:type="spellStart"/>
+      <w:r>
+        <w:rPr>
+          <w:rFonts w:asciiTheme="majorHAnsi" w:hAnsiTheme="majorHAnsi"/>
+          <w:b/>
+          <w:color w:val="00B050"/>
+          <w:sz w:val="16"/>
+          <w:szCs w:val="16"/>
+        </w:rPr>
+        <w:t>XLSX</w:t>
+      </w:r>
+      <w:r>
+        <w:rPr>
+          <w:rFonts w:asciiTheme="majorHAnsi" w:hAnsiTheme="majorHAnsi"/>
+          <w:b/>
+          <w:color w:val="00B050"/>
+          <w:sz w:val="16"/>
+          <w:szCs w:val="16"/>
+        </w:rPr>
+        <w:t>Export</w:t>
+      </w:r>
+      <w:proofErr w:type="spellEnd"/>
+      <w:r>
+        <w:rPr>
+          <w:rFonts w:asciiTheme="majorHAnsi" w:hAnsiTheme="majorHAnsi"/>
+          <w:b/>
+          <w:color w:val="00B050"/>
+          <w:sz w:val="16"/>
+          <w:szCs w:val="16"/>
+        </w:rPr>
+        <w:t xml:space="preserve"> &lt;= Export &lt;= Component</w:t>
+      </w:r>
+    </w:p>
+    <w:p>
+      <w:pPr>
+        <w:spacing w:after="0"/>
+        <w:ind w:right="57"/>
+        <w:rPr>
+          <w:rFonts w:asciiTheme="majorHAnsi" w:hAnsiTheme="majorHAnsi"/>
+          <w:b/>
+          <w:color w:val="00B050"/>
+          <w:sz w:val="16"/>
+          <w:szCs w:val="16"/>
+        </w:rPr>
+      </w:pPr>
+      <w:r>
+        <w:rPr>
+          <w:rFonts w:asciiTheme="majorHAnsi" w:hAnsiTheme="majorHAnsi"/>
+          <w:b/>
+          <w:color w:val="00B050"/>
+          <w:sz w:val="16"/>
+          <w:szCs w:val="16"/>
+        </w:rPr>
+        <w:t xml:space="preserve">// </w:t>
+      </w:r>
+      <w:r>
+        <w:rPr>
+          <w:rFonts w:asciiTheme="majorHAnsi" w:hAnsiTheme="majorHAnsi"/>
+          <w:b/>
+          <w:color w:val="00B050"/>
+          <w:sz w:val="16"/>
+          <w:szCs w:val="16"/>
+        </w:rPr>
+        <w:t>Export to Excel file</w:t>
+      </w:r>
+    </w:p>
+    <w:p>
+      <w:pPr>
+        <w:spacing w:after="0"/>
+        <w:ind w:right="57"/>
+        <w:rPr>
+          <w:rFonts w:asciiTheme="majorHAnsi" w:hAnsiTheme="majorHAnsi"/>
+          <w:sz w:val="16"/>
+          <w:szCs w:val="16"/>
+        </w:rPr>
+      </w:pPr>
+      <w:r>
+        <w:rPr>
+          <w:rFonts w:asciiTheme="majorHAnsi" w:hAnsiTheme="majorHAnsi"/>
+          <w:b/>
+          <w:sz w:val="16"/>
+          <w:szCs w:val="16"/>
+        </w:rPr>
+        <w:t>xlsx</w:t>
+      </w:r>
+      <w:r>
+        <w:rPr>
+          <w:rFonts w:asciiTheme="majorHAnsi" w:hAnsiTheme="majorHAnsi"/>
+          <w:b/>
+          <w:sz w:val="16"/>
+          <w:szCs w:val="16"/>
+        </w:rPr>
+        <w:t>1</w:t>
+      </w:r>
+      <w:r>
+        <w:rPr>
+          <w:rFonts w:asciiTheme="majorHAnsi" w:hAnsiTheme="majorHAnsi"/>
+          <w:b/>
+          <w:sz w:val="16"/>
+          <w:szCs w:val="16"/>
+        </w:rPr>
+        <w:t xml:space="preserve"> </w:t>
+      </w:r>
+      <w:r>
+        <w:rPr>
+          <w:rFonts w:asciiTheme="majorHAnsi" w:hAnsiTheme="majorHAnsi"/>
+          <w:b/>
+          <w:color w:val="0070C0"/>
+          <w:sz w:val="16"/>
+          <w:szCs w:val="16"/>
+        </w:rPr>
+        <w:t>@</w:t>
+      </w:r>
+      <w:proofErr w:type="spellStart"/>
+      <w:r>
+        <w:rPr>
+          <w:rFonts w:asciiTheme="majorHAnsi" w:hAnsiTheme="majorHAnsi"/>
+          <w:b/>
+          <w:color w:val="0070C0"/>
+          <w:sz w:val="16"/>
+          <w:szCs w:val="16"/>
+        </w:rPr>
+        <w:t>XLSX</w:t>
+      </w:r>
+      <w:r>
+        <w:rPr>
+          <w:rFonts w:asciiTheme="majorHAnsi" w:hAnsiTheme="majorHAnsi"/>
+          <w:b/>
+          <w:color w:val="0070C0"/>
+          <w:sz w:val="16"/>
+          <w:szCs w:val="16"/>
+        </w:rPr>
+        <w:t>Export</w:t>
+      </w:r>
+      <w:proofErr w:type="spellEnd"/>
+      <w:r>
+        <w:rPr>
+          <w:rFonts w:asciiTheme="majorHAnsi" w:hAnsiTheme="majorHAnsi"/>
+          <w:sz w:val="16"/>
+          <w:szCs w:val="16"/>
+        </w:rPr>
+        <w:t xml:space="preserve"> </w:t>
+      </w:r>
+      <w:r>
+        <w:rPr>
+          <w:rFonts w:asciiTheme="majorHAnsi" w:hAnsiTheme="majorHAnsi"/>
+          <w:b/>
+          <w:sz w:val="16"/>
+          <w:szCs w:val="16"/>
+        </w:rPr>
+        <w:t>{</w:t>
+      </w:r>
+    </w:p>
+    <w:p>
+      <w:pPr>
+        <w:spacing w:after="0"/>
+        <w:ind w:right="57"/>
+        <w:rPr>
+          <w:rFonts w:asciiTheme="majorHAnsi" w:hAnsiTheme="majorHAnsi"/>
+          <w:color w:val="00B050"/>
+          <w:sz w:val="16"/>
+          <w:szCs w:val="16"/>
+        </w:rPr>
+      </w:pPr>
+      <w:r>
+        <w:rPr>
+          <w:rFonts w:asciiTheme="majorHAnsi" w:hAnsiTheme="majorHAnsi"/>
           <w:sz w:val="16"/>
           <w:szCs w:val="16"/>
         </w:rPr>
@@ -7076,31 +6994,21 @@
         <w:rPr>
           <w:rFonts w:asciiTheme="majorHAnsi" w:hAnsiTheme="majorHAnsi"/>
           <w:b/>
-          <w:color w:val="4F81BD" w:themeColor="accent1"/>
-          <w:sz w:val="16"/>
-          <w:szCs w:val="16"/>
-        </w:rPr>
-        <w:t>omitRows</w:t>
+          <w:color w:val="0070C0"/>
+          <w:sz w:val="16"/>
+          <w:szCs w:val="16"/>
+        </w:rPr>
+        <w:t>filepath</w:t>
       </w:r>
       <w:proofErr w:type="spellEnd"/>
       <w:proofErr w:type="gramEnd"/>
       <w:r>
         <w:rPr>
           <w:rFonts w:asciiTheme="majorHAnsi" w:hAnsiTheme="majorHAnsi"/>
-          <w:b/>
-          <w:color w:val="4F81BD" w:themeColor="accent1"/>
-          <w:sz w:val="16"/>
-          <w:szCs w:val="16"/>
-        </w:rPr>
-        <w:t>:</w:t>
-      </w:r>
-      <w:r>
-        <w:rPr>
-          <w:rFonts w:asciiTheme="majorHAnsi" w:hAnsiTheme="majorHAnsi"/>
-          <w:sz w:val="16"/>
-          <w:szCs w:val="16"/>
-        </w:rPr>
-        <w:t xml:space="preserve"> </w:t>
+          <w:sz w:val="16"/>
+          <w:szCs w:val="16"/>
+        </w:rPr>
+        <w:t xml:space="preserve">: </w:t>
       </w:r>
       <w:r>
         <w:rPr>
@@ -7109,33 +7017,25 @@
           <w:sz w:val="16"/>
           <w:szCs w:val="16"/>
         </w:rPr>
-        <w:t>&lt;Number&gt;</w:t>
-      </w:r>
-      <w:r>
-        <w:rPr>
-          <w:rFonts w:asciiTheme="majorHAnsi" w:hAnsiTheme="majorHAnsi"/>
-          <w:b/>
-          <w:sz w:val="16"/>
-          <w:szCs w:val="16"/>
-        </w:rPr>
-        <w:t>,</w:t>
-      </w:r>
-      <w:r>
-        <w:rPr>
-          <w:rFonts w:asciiTheme="majorHAnsi" w:hAnsiTheme="majorHAnsi"/>
-          <w:sz w:val="16"/>
-          <w:szCs w:val="16"/>
-        </w:rPr>
-        <w:t xml:space="preserve">  </w:t>
-      </w:r>
-      <w:r>
-        <w:rPr>
-          <w:rFonts w:asciiTheme="majorHAnsi" w:hAnsiTheme="majorHAnsi"/>
-          <w:color w:val="00B050"/>
-          <w:sz w:val="16"/>
-          <w:szCs w:val="16"/>
-        </w:rPr>
-        <w:t xml:space="preserve">// empty rows </w:t>
+        <w:t>&lt;String&gt;</w:t>
+      </w:r>
+      <w:r>
+        <w:rPr>
+          <w:rFonts w:asciiTheme="majorHAnsi" w:hAnsiTheme="majorHAnsi"/>
+          <w:b/>
+          <w:sz w:val="16"/>
+          <w:szCs w:val="16"/>
+        </w:rPr>
+        <w:t xml:space="preserve">, </w:t>
+      </w:r>
+      <w:r>
+        <w:rPr>
+          <w:rFonts w:asciiTheme="majorHAnsi" w:hAnsiTheme="majorHAnsi"/>
+          <w:color w:val="00B050"/>
+          <w:sz w:val="16"/>
+          <w:szCs w:val="16"/>
+        </w:rPr>
+        <w:t>// name of file or directory to export</w:t>
       </w:r>
     </w:p>
     <w:p>
@@ -7163,6 +7063,7 @@
         <w:t xml:space="preserve">    </w:t>
       </w:r>
       <w:proofErr w:type="spellStart"/>
+      <w:proofErr w:type="gramStart"/>
       <w:r>
         <w:rPr>
           <w:rFonts w:asciiTheme="majorHAnsi" w:hAnsiTheme="majorHAnsi"/>
@@ -7171,6 +7072,97 @@
           <w:sz w:val="16"/>
           <w:szCs w:val="16"/>
         </w:rPr>
+        <w:t>omitRows</w:t>
+      </w:r>
+      <w:proofErr w:type="spellEnd"/>
+      <w:proofErr w:type="gramEnd"/>
+      <w:r>
+        <w:rPr>
+          <w:rFonts w:asciiTheme="majorHAnsi" w:hAnsiTheme="majorHAnsi"/>
+          <w:b/>
+          <w:color w:val="4F81BD" w:themeColor="accent1"/>
+          <w:sz w:val="16"/>
+          <w:szCs w:val="16"/>
+        </w:rPr>
+        <w:t>:</w:t>
+      </w:r>
+      <w:r>
+        <w:rPr>
+          <w:rFonts w:asciiTheme="majorHAnsi" w:hAnsiTheme="majorHAnsi"/>
+          <w:sz w:val="16"/>
+          <w:szCs w:val="16"/>
+        </w:rPr>
+        <w:t xml:space="preserve"> </w:t>
+      </w:r>
+      <w:r>
+        <w:rPr>
+          <w:rFonts w:asciiTheme="majorHAnsi" w:hAnsiTheme="majorHAnsi"/>
+          <w:color w:val="FF0000"/>
+          <w:sz w:val="16"/>
+          <w:szCs w:val="16"/>
+        </w:rPr>
+        <w:t>&lt;Number&gt;</w:t>
+      </w:r>
+      <w:r>
+        <w:rPr>
+          <w:rFonts w:asciiTheme="majorHAnsi" w:hAnsiTheme="majorHAnsi"/>
+          <w:b/>
+          <w:sz w:val="16"/>
+          <w:szCs w:val="16"/>
+        </w:rPr>
+        <w:t>,</w:t>
+      </w:r>
+      <w:r>
+        <w:rPr>
+          <w:rFonts w:asciiTheme="majorHAnsi" w:hAnsiTheme="majorHAnsi"/>
+          <w:sz w:val="16"/>
+          <w:szCs w:val="16"/>
+        </w:rPr>
+        <w:t xml:space="preserve">  </w:t>
+      </w:r>
+      <w:r>
+        <w:rPr>
+          <w:rFonts w:asciiTheme="majorHAnsi" w:hAnsiTheme="majorHAnsi"/>
+          <w:color w:val="00B050"/>
+          <w:sz w:val="16"/>
+          <w:szCs w:val="16"/>
+        </w:rPr>
+        <w:t xml:space="preserve">// empty rows </w:t>
+      </w:r>
+    </w:p>
+    <w:p>
+      <w:pPr>
+        <w:pBdr>
+          <w:bottom w:val="single" w:sz="6" w:space="1" w:color="auto"/>
+        </w:pBdr>
+        <w:spacing w:after="0"/>
+        <w:ind w:right="57"/>
+        <w:rPr>
+          <w:rFonts w:asciiTheme="majorHAnsi" w:hAnsiTheme="majorHAnsi"/>
+          <w:color w:val="00B050"/>
+          <w:sz w:val="16"/>
+          <w:szCs w:val="16"/>
+        </w:rPr>
+      </w:pPr>
+      <w:r>
+        <w:rPr>
+          <w:rFonts w:asciiTheme="majorHAnsi" w:hAnsiTheme="majorHAnsi"/>
+          <w:b/>
+          <w:color w:val="4F81BD" w:themeColor="accent1"/>
+          <w:sz w:val="16"/>
+          <w:szCs w:val="16"/>
+        </w:rPr>
+        <w:t xml:space="preserve">    </w:t>
+      </w:r>
+      <w:proofErr w:type="spellStart"/>
+      <w:r>
+        <w:rPr>
+          <w:rFonts w:asciiTheme="majorHAnsi" w:hAnsiTheme="majorHAnsi"/>
+          <w:b/>
+          <w:color w:val="4F81BD" w:themeColor="accent1"/>
+          <w:sz w:val="16"/>
+          <w:szCs w:val="16"/>
+        </w:rPr>
         <w:t>splitByClass</w:t>
       </w:r>
       <w:proofErr w:type="spellEnd"/>
@@ -7245,8 +7237,6 @@
         </w:rPr>
         <w:t xml:space="preserve">// </w:t>
       </w:r>
-      <w:bookmarkStart w:id="0" w:name="_GoBack"/>
-      <w:bookmarkEnd w:id="0"/>
       <w:r>
         <w:rPr>
           <w:rFonts w:asciiTheme="majorHAnsi" w:hAnsiTheme="majorHAnsi"/>
@@ -9010,6 +9000,1342 @@
           <w:szCs w:val="16"/>
         </w:rPr>
       </w:pPr>
+    </w:p>
+    <w:p>
+      <w:pPr>
+        <w:spacing w:after="0"/>
+        <w:ind w:right="57"/>
+        <w:rPr>
+          <w:rFonts w:asciiTheme="majorHAnsi" w:hAnsiTheme="majorHAnsi"/>
+          <w:sz w:val="16"/>
+          <w:szCs w:val="16"/>
+        </w:rPr>
+      </w:pPr>
+    </w:p>
+    <w:p>
+      <w:pPr>
+        <w:spacing w:after="0"/>
+        <w:ind w:right="57"/>
+        <w:rPr>
+          <w:rFonts w:asciiTheme="majorHAnsi" w:hAnsiTheme="majorHAnsi"/>
+          <w:sz w:val="16"/>
+          <w:szCs w:val="16"/>
+        </w:rPr>
+      </w:pPr>
+    </w:p>
+    <w:p>
+      <w:pPr>
+        <w:spacing w:after="0"/>
+        <w:ind w:right="57"/>
+        <w:rPr>
+          <w:rFonts w:asciiTheme="majorHAnsi" w:hAnsiTheme="majorHAnsi"/>
+          <w:sz w:val="16"/>
+          <w:szCs w:val="16"/>
+        </w:rPr>
+      </w:pPr>
+    </w:p>
+    <w:p>
+      <w:pPr>
+        <w:spacing w:after="0"/>
+        <w:ind w:right="57"/>
+        <w:rPr>
+          <w:rFonts w:asciiTheme="majorHAnsi" w:hAnsiTheme="majorHAnsi"/>
+          <w:sz w:val="16"/>
+          <w:szCs w:val="16"/>
+        </w:rPr>
+      </w:pPr>
+    </w:p>
+    <w:p>
+      <w:pPr>
+        <w:spacing w:after="0"/>
+        <w:ind w:right="57"/>
+        <w:rPr>
+          <w:rFonts w:asciiTheme="majorHAnsi" w:hAnsiTheme="majorHAnsi"/>
+          <w:sz w:val="16"/>
+          <w:szCs w:val="16"/>
+        </w:rPr>
+      </w:pPr>
+    </w:p>
+    <w:p>
+      <w:pPr>
+        <w:spacing w:after="0"/>
+        <w:ind w:right="57"/>
+        <w:rPr>
+          <w:rFonts w:asciiTheme="majorHAnsi" w:hAnsiTheme="majorHAnsi"/>
+          <w:sz w:val="16"/>
+          <w:szCs w:val="16"/>
+        </w:rPr>
+      </w:pPr>
+    </w:p>
+    <w:p>
+      <w:pPr>
+        <w:spacing w:after="0"/>
+        <w:ind w:right="57"/>
+        <w:rPr>
+          <w:rFonts w:asciiTheme="majorHAnsi" w:hAnsiTheme="majorHAnsi"/>
+          <w:sz w:val="16"/>
+          <w:szCs w:val="16"/>
+        </w:rPr>
+      </w:pPr>
+    </w:p>
+    <w:p>
+      <w:pPr>
+        <w:spacing w:after="0"/>
+        <w:ind w:right="57"/>
+        <w:rPr>
+          <w:rFonts w:asciiTheme="majorHAnsi" w:hAnsiTheme="majorHAnsi"/>
+          <w:b/>
+          <w:sz w:val="28"/>
+          <w:szCs w:val="28"/>
+          <w:u w:val="single"/>
+        </w:rPr>
+      </w:pPr>
+      <w:r>
+        <w:rPr>
+          <w:rFonts w:asciiTheme="majorHAnsi" w:hAnsiTheme="majorHAnsi"/>
+          <w:b/>
+          <w:sz w:val="24"/>
+          <w:szCs w:val="28"/>
+          <w:u w:val="single"/>
+        </w:rPr>
+        <w:lastRenderedPageBreak/>
+        <w:t>QSP units</w:t>
+      </w:r>
+      <w:r>
+        <w:rPr>
+          <w:rFonts w:asciiTheme="majorHAnsi" w:hAnsiTheme="majorHAnsi"/>
+          <w:b/>
+          <w:sz w:val="24"/>
+          <w:szCs w:val="28"/>
+          <w:u w:val="single"/>
+        </w:rPr>
+        <w:t xml:space="preserve"> (loaded from </w:t>
+      </w:r>
+      <w:proofErr w:type="spellStart"/>
+      <w:r>
+        <w:rPr>
+          <w:rFonts w:asciiTheme="majorHAnsi" w:hAnsiTheme="majorHAnsi"/>
+          <w:b/>
+          <w:sz w:val="24"/>
+          <w:szCs w:val="28"/>
+          <w:u w:val="single"/>
+        </w:rPr>
+        <w:t>qsp-units.heta</w:t>
+      </w:r>
+      <w:proofErr w:type="spellEnd"/>
+      <w:r>
+        <w:rPr>
+          <w:rFonts w:asciiTheme="majorHAnsi" w:hAnsiTheme="majorHAnsi"/>
+          <w:b/>
+          <w:sz w:val="24"/>
+          <w:szCs w:val="28"/>
+          <w:u w:val="single"/>
+        </w:rPr>
+        <w:t>)</w:t>
+      </w:r>
+    </w:p>
+    <w:p>
+      <w:pPr>
+        <w:spacing w:after="0"/>
+        <w:ind w:right="57"/>
+        <w:rPr>
+          <w:rFonts w:asciiTheme="majorHAnsi" w:hAnsiTheme="majorHAnsi"/>
+          <w:sz w:val="18"/>
+          <w:szCs w:val="16"/>
+        </w:rPr>
+      </w:pPr>
+      <w:proofErr w:type="spellStart"/>
+      <w:proofErr w:type="gramStart"/>
+      <w:r>
+        <w:rPr>
+          <w:rFonts w:asciiTheme="majorHAnsi" w:hAnsiTheme="majorHAnsi"/>
+          <w:sz w:val="18"/>
+          <w:szCs w:val="16"/>
+        </w:rPr>
+        <w:t>fmole</w:t>
+      </w:r>
+      <w:proofErr w:type="spellEnd"/>
+      <w:r>
+        <w:rPr>
+          <w:rFonts w:asciiTheme="majorHAnsi" w:hAnsiTheme="majorHAnsi"/>
+          <w:sz w:val="18"/>
+          <w:szCs w:val="16"/>
+        </w:rPr>
+        <w:t xml:space="preserve"> </w:t>
+      </w:r>
+      <w:r>
+        <w:rPr>
+          <w:rFonts w:asciiTheme="majorHAnsi" w:hAnsiTheme="majorHAnsi"/>
+          <w:sz w:val="18"/>
+          <w:szCs w:val="16"/>
+        </w:rPr>
+        <w:t>,</w:t>
+      </w:r>
+      <w:proofErr w:type="gramEnd"/>
+      <w:r>
+        <w:rPr>
+          <w:rFonts w:asciiTheme="majorHAnsi" w:hAnsiTheme="majorHAnsi"/>
+          <w:sz w:val="18"/>
+          <w:szCs w:val="16"/>
+        </w:rPr>
+        <w:t xml:space="preserve"> </w:t>
+      </w:r>
+      <w:proofErr w:type="spellStart"/>
+      <w:r>
+        <w:rPr>
+          <w:rFonts w:asciiTheme="majorHAnsi" w:hAnsiTheme="majorHAnsi"/>
+          <w:sz w:val="18"/>
+          <w:szCs w:val="16"/>
+        </w:rPr>
+        <w:t>pmole</w:t>
+      </w:r>
+      <w:proofErr w:type="spellEnd"/>
+      <w:r>
+        <w:rPr>
+          <w:rFonts w:asciiTheme="majorHAnsi" w:hAnsiTheme="majorHAnsi"/>
+          <w:sz w:val="18"/>
+          <w:szCs w:val="16"/>
+        </w:rPr>
+        <w:t xml:space="preserve">, </w:t>
+      </w:r>
+      <w:proofErr w:type="spellStart"/>
+      <w:r>
+        <w:rPr>
+          <w:rFonts w:asciiTheme="majorHAnsi" w:hAnsiTheme="majorHAnsi"/>
+          <w:sz w:val="18"/>
+          <w:szCs w:val="16"/>
+        </w:rPr>
+        <w:t>nmole</w:t>
+      </w:r>
+      <w:proofErr w:type="spellEnd"/>
+      <w:r>
+        <w:rPr>
+          <w:rFonts w:asciiTheme="majorHAnsi" w:hAnsiTheme="majorHAnsi"/>
+          <w:sz w:val="18"/>
+          <w:szCs w:val="16"/>
+        </w:rPr>
+        <w:t xml:space="preserve">, </w:t>
+      </w:r>
+      <w:proofErr w:type="spellStart"/>
+      <w:r>
+        <w:rPr>
+          <w:rFonts w:asciiTheme="majorHAnsi" w:hAnsiTheme="majorHAnsi"/>
+          <w:sz w:val="18"/>
+          <w:szCs w:val="16"/>
+        </w:rPr>
+        <w:t>umole</w:t>
+      </w:r>
+      <w:proofErr w:type="spellEnd"/>
+      <w:r>
+        <w:rPr>
+          <w:rFonts w:asciiTheme="majorHAnsi" w:hAnsiTheme="majorHAnsi"/>
+          <w:sz w:val="18"/>
+          <w:szCs w:val="16"/>
+        </w:rPr>
+        <w:t xml:space="preserve">, </w:t>
+      </w:r>
+      <w:proofErr w:type="spellStart"/>
+      <w:r>
+        <w:rPr>
+          <w:rFonts w:asciiTheme="majorHAnsi" w:hAnsiTheme="majorHAnsi"/>
+          <w:sz w:val="18"/>
+          <w:szCs w:val="16"/>
+        </w:rPr>
+        <w:t>mmole</w:t>
+      </w:r>
+      <w:proofErr w:type="spellEnd"/>
+      <w:r>
+        <w:rPr>
+          <w:rFonts w:asciiTheme="majorHAnsi" w:hAnsiTheme="majorHAnsi"/>
+          <w:sz w:val="18"/>
+          <w:szCs w:val="16"/>
+        </w:rPr>
+        <w:t xml:space="preserve"> </w:t>
+      </w:r>
+    </w:p>
+    <w:p>
+      <w:pPr>
+        <w:spacing w:after="0"/>
+        <w:ind w:right="57"/>
+        <w:rPr>
+          <w:rFonts w:asciiTheme="majorHAnsi" w:hAnsiTheme="majorHAnsi"/>
+          <w:sz w:val="18"/>
+          <w:szCs w:val="16"/>
+        </w:rPr>
+      </w:pPr>
+      <w:proofErr w:type="spellStart"/>
+      <w:proofErr w:type="gramStart"/>
+      <w:r>
+        <w:rPr>
+          <w:rFonts w:asciiTheme="majorHAnsi" w:hAnsiTheme="majorHAnsi"/>
+          <w:sz w:val="18"/>
+          <w:szCs w:val="16"/>
+        </w:rPr>
+        <w:t>fM</w:t>
+      </w:r>
+      <w:proofErr w:type="spellEnd"/>
+      <w:proofErr w:type="gramEnd"/>
+      <w:r>
+        <w:rPr>
+          <w:rFonts w:asciiTheme="majorHAnsi" w:hAnsiTheme="majorHAnsi"/>
+          <w:sz w:val="18"/>
+          <w:szCs w:val="16"/>
+        </w:rPr>
+        <w:t>,</w:t>
+      </w:r>
+      <w:r>
+        <w:rPr>
+          <w:rFonts w:asciiTheme="majorHAnsi" w:hAnsiTheme="majorHAnsi"/>
+          <w:sz w:val="18"/>
+          <w:szCs w:val="16"/>
+        </w:rPr>
+        <w:t xml:space="preserve"> </w:t>
+      </w:r>
+      <w:proofErr w:type="spellStart"/>
+      <w:r>
+        <w:rPr>
+          <w:rFonts w:asciiTheme="majorHAnsi" w:hAnsiTheme="majorHAnsi"/>
+          <w:sz w:val="18"/>
+          <w:szCs w:val="16"/>
+        </w:rPr>
+        <w:t>pM</w:t>
+      </w:r>
+      <w:proofErr w:type="spellEnd"/>
+      <w:r>
+        <w:rPr>
+          <w:rFonts w:asciiTheme="majorHAnsi" w:hAnsiTheme="majorHAnsi"/>
+          <w:sz w:val="18"/>
+          <w:szCs w:val="16"/>
+        </w:rPr>
+        <w:t xml:space="preserve">, </w:t>
+      </w:r>
+      <w:proofErr w:type="spellStart"/>
+      <w:r>
+        <w:rPr>
+          <w:rFonts w:asciiTheme="majorHAnsi" w:hAnsiTheme="majorHAnsi"/>
+          <w:sz w:val="18"/>
+          <w:szCs w:val="16"/>
+        </w:rPr>
+        <w:t>nM</w:t>
+      </w:r>
+      <w:proofErr w:type="spellEnd"/>
+      <w:r>
+        <w:rPr>
+          <w:rFonts w:asciiTheme="majorHAnsi" w:hAnsiTheme="majorHAnsi"/>
+          <w:sz w:val="18"/>
+          <w:szCs w:val="16"/>
+        </w:rPr>
+        <w:t xml:space="preserve">, </w:t>
+      </w:r>
+      <w:proofErr w:type="spellStart"/>
+      <w:r>
+        <w:rPr>
+          <w:rFonts w:asciiTheme="majorHAnsi" w:hAnsiTheme="majorHAnsi"/>
+          <w:sz w:val="18"/>
+          <w:szCs w:val="16"/>
+        </w:rPr>
+        <w:t>uM</w:t>
+      </w:r>
+      <w:proofErr w:type="spellEnd"/>
+      <w:r>
+        <w:rPr>
+          <w:rFonts w:asciiTheme="majorHAnsi" w:hAnsiTheme="majorHAnsi"/>
+          <w:sz w:val="18"/>
+          <w:szCs w:val="16"/>
+        </w:rPr>
+        <w:t xml:space="preserve">, </w:t>
+      </w:r>
+      <w:proofErr w:type="spellStart"/>
+      <w:r>
+        <w:rPr>
+          <w:rFonts w:asciiTheme="majorHAnsi" w:hAnsiTheme="majorHAnsi"/>
+          <w:sz w:val="18"/>
+          <w:szCs w:val="16"/>
+        </w:rPr>
+        <w:t>mM</w:t>
+      </w:r>
+      <w:proofErr w:type="spellEnd"/>
+      <w:r>
+        <w:rPr>
+          <w:rFonts w:asciiTheme="majorHAnsi" w:hAnsiTheme="majorHAnsi"/>
+          <w:sz w:val="18"/>
+          <w:szCs w:val="16"/>
+        </w:rPr>
+        <w:t xml:space="preserve">, M, </w:t>
+      </w:r>
+      <w:proofErr w:type="spellStart"/>
+      <w:r>
+        <w:rPr>
+          <w:rFonts w:asciiTheme="majorHAnsi" w:hAnsiTheme="majorHAnsi"/>
+          <w:sz w:val="18"/>
+          <w:szCs w:val="16"/>
+        </w:rPr>
+        <w:t>kM</w:t>
+      </w:r>
+      <w:proofErr w:type="spellEnd"/>
+    </w:p>
+    <w:p>
+      <w:pPr>
+        <w:spacing w:after="0"/>
+        <w:ind w:right="57"/>
+        <w:rPr>
+          <w:rFonts w:asciiTheme="majorHAnsi" w:hAnsiTheme="majorHAnsi"/>
+          <w:sz w:val="18"/>
+          <w:szCs w:val="16"/>
+        </w:rPr>
+      </w:pPr>
+      <w:proofErr w:type="spellStart"/>
+      <w:proofErr w:type="gramStart"/>
+      <w:r>
+        <w:rPr>
+          <w:rFonts w:asciiTheme="majorHAnsi" w:hAnsiTheme="majorHAnsi"/>
+          <w:sz w:val="18"/>
+          <w:szCs w:val="16"/>
+        </w:rPr>
+        <w:t>fL</w:t>
+      </w:r>
+      <w:proofErr w:type="spellEnd"/>
+      <w:proofErr w:type="gramEnd"/>
+      <w:r>
+        <w:rPr>
+          <w:rFonts w:asciiTheme="majorHAnsi" w:hAnsiTheme="majorHAnsi"/>
+          <w:sz w:val="18"/>
+          <w:szCs w:val="16"/>
+        </w:rPr>
+        <w:t xml:space="preserve">, </w:t>
+      </w:r>
+      <w:proofErr w:type="spellStart"/>
+      <w:r>
+        <w:rPr>
+          <w:rFonts w:asciiTheme="majorHAnsi" w:hAnsiTheme="majorHAnsi"/>
+          <w:sz w:val="18"/>
+          <w:szCs w:val="16"/>
+        </w:rPr>
+        <w:t>pL</w:t>
+      </w:r>
+      <w:proofErr w:type="spellEnd"/>
+      <w:r>
+        <w:rPr>
+          <w:rFonts w:asciiTheme="majorHAnsi" w:hAnsiTheme="majorHAnsi"/>
+          <w:sz w:val="18"/>
+          <w:szCs w:val="16"/>
+        </w:rPr>
+        <w:t xml:space="preserve">, </w:t>
+      </w:r>
+      <w:proofErr w:type="spellStart"/>
+      <w:r>
+        <w:rPr>
+          <w:rFonts w:asciiTheme="majorHAnsi" w:hAnsiTheme="majorHAnsi"/>
+          <w:sz w:val="18"/>
+          <w:szCs w:val="16"/>
+        </w:rPr>
+        <w:t>nL</w:t>
+      </w:r>
+      <w:proofErr w:type="spellEnd"/>
+      <w:r>
+        <w:rPr>
+          <w:rFonts w:asciiTheme="majorHAnsi" w:hAnsiTheme="majorHAnsi"/>
+          <w:sz w:val="18"/>
+          <w:szCs w:val="16"/>
+        </w:rPr>
+        <w:t xml:space="preserve">, </w:t>
+      </w:r>
+      <w:proofErr w:type="spellStart"/>
+      <w:r>
+        <w:rPr>
+          <w:rFonts w:asciiTheme="majorHAnsi" w:hAnsiTheme="majorHAnsi"/>
+          <w:sz w:val="18"/>
+          <w:szCs w:val="16"/>
+        </w:rPr>
+        <w:t>uL</w:t>
+      </w:r>
+      <w:proofErr w:type="spellEnd"/>
+      <w:r>
+        <w:rPr>
+          <w:rFonts w:asciiTheme="majorHAnsi" w:hAnsiTheme="majorHAnsi"/>
+          <w:sz w:val="18"/>
+          <w:szCs w:val="16"/>
+        </w:rPr>
+        <w:t xml:space="preserve">, mL, </w:t>
+      </w:r>
+      <w:proofErr w:type="spellStart"/>
+      <w:r>
+        <w:rPr>
+          <w:rFonts w:asciiTheme="majorHAnsi" w:hAnsiTheme="majorHAnsi"/>
+          <w:sz w:val="18"/>
+          <w:szCs w:val="16"/>
+        </w:rPr>
+        <w:t>dL</w:t>
+      </w:r>
+      <w:proofErr w:type="spellEnd"/>
+      <w:r>
+        <w:rPr>
+          <w:rFonts w:asciiTheme="majorHAnsi" w:hAnsiTheme="majorHAnsi"/>
+          <w:sz w:val="18"/>
+          <w:szCs w:val="16"/>
+        </w:rPr>
+        <w:t xml:space="preserve">, </w:t>
+      </w:r>
+      <w:r>
+        <w:rPr>
+          <w:rFonts w:asciiTheme="majorHAnsi" w:hAnsiTheme="majorHAnsi"/>
+          <w:sz w:val="18"/>
+          <w:szCs w:val="16"/>
+        </w:rPr>
+        <w:t xml:space="preserve">L </w:t>
+      </w:r>
+    </w:p>
+    <w:p>
+      <w:pPr>
+        <w:spacing w:after="0"/>
+        <w:ind w:right="57"/>
+        <w:rPr>
+          <w:rFonts w:asciiTheme="majorHAnsi" w:hAnsiTheme="majorHAnsi"/>
+          <w:sz w:val="18"/>
+          <w:szCs w:val="16"/>
+        </w:rPr>
+      </w:pPr>
+      <w:proofErr w:type="gramStart"/>
+      <w:r>
+        <w:rPr>
+          <w:rFonts w:asciiTheme="majorHAnsi" w:hAnsiTheme="majorHAnsi"/>
+          <w:sz w:val="18"/>
+          <w:szCs w:val="16"/>
+        </w:rPr>
+        <w:t>fs</w:t>
+      </w:r>
+      <w:proofErr w:type="gramEnd"/>
+      <w:r>
+        <w:rPr>
+          <w:rFonts w:asciiTheme="majorHAnsi" w:hAnsiTheme="majorHAnsi"/>
+          <w:sz w:val="18"/>
+          <w:szCs w:val="16"/>
+        </w:rPr>
+        <w:t xml:space="preserve">, </w:t>
+      </w:r>
+      <w:proofErr w:type="spellStart"/>
+      <w:r>
+        <w:rPr>
+          <w:rFonts w:asciiTheme="majorHAnsi" w:hAnsiTheme="majorHAnsi"/>
+          <w:sz w:val="18"/>
+          <w:szCs w:val="16"/>
+        </w:rPr>
+        <w:t>ps</w:t>
+      </w:r>
+      <w:proofErr w:type="spellEnd"/>
+      <w:r>
+        <w:rPr>
+          <w:rFonts w:asciiTheme="majorHAnsi" w:hAnsiTheme="majorHAnsi"/>
+          <w:sz w:val="18"/>
+          <w:szCs w:val="16"/>
+        </w:rPr>
+        <w:t xml:space="preserve">, </w:t>
+      </w:r>
+      <w:r>
+        <w:rPr>
+          <w:rFonts w:asciiTheme="majorHAnsi" w:hAnsiTheme="majorHAnsi"/>
+          <w:sz w:val="18"/>
+          <w:szCs w:val="16"/>
+        </w:rPr>
+        <w:t>ns</w:t>
+      </w:r>
+      <w:r>
+        <w:rPr>
+          <w:rFonts w:asciiTheme="majorHAnsi" w:hAnsiTheme="majorHAnsi"/>
+          <w:sz w:val="18"/>
+          <w:szCs w:val="16"/>
+        </w:rPr>
+        <w:t xml:space="preserve">, us, </w:t>
+      </w:r>
+      <w:proofErr w:type="spellStart"/>
+      <w:r>
+        <w:rPr>
+          <w:rFonts w:asciiTheme="majorHAnsi" w:hAnsiTheme="majorHAnsi"/>
+          <w:sz w:val="18"/>
+          <w:szCs w:val="16"/>
+        </w:rPr>
+        <w:t>ms</w:t>
+      </w:r>
+      <w:proofErr w:type="spellEnd"/>
+      <w:r>
+        <w:rPr>
+          <w:rFonts w:asciiTheme="majorHAnsi" w:hAnsiTheme="majorHAnsi"/>
+          <w:sz w:val="18"/>
+          <w:szCs w:val="16"/>
+        </w:rPr>
+        <w:t xml:space="preserve">, </w:t>
+      </w:r>
+      <w:r>
+        <w:rPr>
+          <w:rFonts w:asciiTheme="majorHAnsi" w:hAnsiTheme="majorHAnsi"/>
+          <w:sz w:val="18"/>
+          <w:szCs w:val="16"/>
+        </w:rPr>
+        <w:t xml:space="preserve">s </w:t>
+      </w:r>
+    </w:p>
+    <w:p>
+      <w:pPr>
+        <w:spacing w:after="0"/>
+        <w:ind w:right="57"/>
+        <w:rPr>
+          <w:rFonts w:asciiTheme="majorHAnsi" w:hAnsiTheme="majorHAnsi"/>
+          <w:sz w:val="18"/>
+          <w:szCs w:val="16"/>
+        </w:rPr>
+      </w:pPr>
+      <w:proofErr w:type="gramStart"/>
+      <w:r>
+        <w:rPr>
+          <w:rFonts w:asciiTheme="majorHAnsi" w:hAnsiTheme="majorHAnsi"/>
+          <w:sz w:val="18"/>
+          <w:szCs w:val="16"/>
+        </w:rPr>
+        <w:t>h</w:t>
+      </w:r>
+      <w:proofErr w:type="gramEnd"/>
+      <w:r>
+        <w:rPr>
+          <w:rFonts w:asciiTheme="majorHAnsi" w:hAnsiTheme="majorHAnsi"/>
+          <w:sz w:val="18"/>
+          <w:szCs w:val="16"/>
+        </w:rPr>
+        <w:t>, week</w:t>
+      </w:r>
+    </w:p>
+    <w:p>
+      <w:pPr>
+        <w:spacing w:after="0"/>
+        <w:ind w:right="57"/>
+        <w:rPr>
+          <w:rFonts w:asciiTheme="majorHAnsi" w:hAnsiTheme="majorHAnsi"/>
+          <w:sz w:val="18"/>
+          <w:szCs w:val="16"/>
+        </w:rPr>
+      </w:pPr>
+      <w:proofErr w:type="spellStart"/>
+      <w:proofErr w:type="gramStart"/>
+      <w:r>
+        <w:rPr>
+          <w:rFonts w:asciiTheme="majorHAnsi" w:hAnsiTheme="majorHAnsi"/>
+          <w:sz w:val="18"/>
+          <w:szCs w:val="16"/>
+        </w:rPr>
+        <w:t>fg</w:t>
+      </w:r>
+      <w:proofErr w:type="spellEnd"/>
+      <w:proofErr w:type="gramEnd"/>
+      <w:r>
+        <w:rPr>
+          <w:rFonts w:asciiTheme="majorHAnsi" w:hAnsiTheme="majorHAnsi"/>
+          <w:sz w:val="18"/>
+          <w:szCs w:val="16"/>
+        </w:rPr>
+        <w:t xml:space="preserve">, </w:t>
+      </w:r>
+      <w:proofErr w:type="spellStart"/>
+      <w:r>
+        <w:rPr>
+          <w:rFonts w:asciiTheme="majorHAnsi" w:hAnsiTheme="majorHAnsi"/>
+          <w:sz w:val="18"/>
+          <w:szCs w:val="16"/>
+        </w:rPr>
+        <w:t>pg</w:t>
+      </w:r>
+      <w:proofErr w:type="spellEnd"/>
+      <w:r>
+        <w:rPr>
+          <w:rFonts w:asciiTheme="majorHAnsi" w:hAnsiTheme="majorHAnsi"/>
+          <w:sz w:val="18"/>
+          <w:szCs w:val="16"/>
+        </w:rPr>
+        <w:t xml:space="preserve">, ng, </w:t>
+      </w:r>
+      <w:proofErr w:type="spellStart"/>
+      <w:r>
+        <w:rPr>
+          <w:rFonts w:asciiTheme="majorHAnsi" w:hAnsiTheme="majorHAnsi"/>
+          <w:sz w:val="18"/>
+          <w:szCs w:val="16"/>
+        </w:rPr>
+        <w:t>ug</w:t>
+      </w:r>
+      <w:proofErr w:type="spellEnd"/>
+      <w:r>
+        <w:rPr>
+          <w:rFonts w:asciiTheme="majorHAnsi" w:hAnsiTheme="majorHAnsi"/>
+          <w:sz w:val="18"/>
+          <w:szCs w:val="16"/>
+        </w:rPr>
+        <w:t>, mg, g, kg</w:t>
+      </w:r>
+    </w:p>
+    <w:p>
+      <w:pPr>
+        <w:spacing w:after="0"/>
+        <w:ind w:right="57"/>
+        <w:rPr>
+          <w:rFonts w:asciiTheme="majorHAnsi" w:hAnsiTheme="majorHAnsi"/>
+          <w:sz w:val="18"/>
+          <w:szCs w:val="16"/>
+        </w:rPr>
+      </w:pPr>
+      <w:proofErr w:type="spellStart"/>
+      <w:proofErr w:type="gramStart"/>
+      <w:r>
+        <w:rPr>
+          <w:rFonts w:asciiTheme="majorHAnsi" w:hAnsiTheme="majorHAnsi"/>
+          <w:sz w:val="18"/>
+          <w:szCs w:val="16"/>
+        </w:rPr>
+        <w:t>kat</w:t>
+      </w:r>
+      <w:proofErr w:type="spellEnd"/>
+      <w:proofErr w:type="gramEnd"/>
+    </w:p>
+    <w:p>
+      <w:pPr>
+        <w:spacing w:after="0"/>
+        <w:ind w:right="57"/>
+        <w:rPr>
+          <w:rFonts w:asciiTheme="majorHAnsi" w:hAnsiTheme="majorHAnsi"/>
+          <w:sz w:val="18"/>
+          <w:szCs w:val="16"/>
+        </w:rPr>
+      </w:pPr>
+      <w:proofErr w:type="gramStart"/>
+      <w:r>
+        <w:rPr>
+          <w:rFonts w:asciiTheme="majorHAnsi" w:hAnsiTheme="majorHAnsi"/>
+          <w:sz w:val="18"/>
+          <w:szCs w:val="16"/>
+        </w:rPr>
+        <w:t>cell</w:t>
+      </w:r>
+      <w:proofErr w:type="gramEnd"/>
+      <w:r>
+        <w:rPr>
+          <w:rFonts w:asciiTheme="majorHAnsi" w:hAnsiTheme="majorHAnsi"/>
+          <w:sz w:val="18"/>
+          <w:szCs w:val="16"/>
+        </w:rPr>
+        <w:t xml:space="preserve">, </w:t>
+      </w:r>
+      <w:proofErr w:type="spellStart"/>
+      <w:r>
+        <w:rPr>
+          <w:rFonts w:asciiTheme="majorHAnsi" w:hAnsiTheme="majorHAnsi"/>
+          <w:sz w:val="18"/>
+          <w:szCs w:val="16"/>
+        </w:rPr>
+        <w:t>kcell</w:t>
+      </w:r>
+      <w:proofErr w:type="spellEnd"/>
+    </w:p>
+    <w:p>
+      <w:pPr>
+        <w:spacing w:after="0"/>
+        <w:ind w:right="57"/>
+        <w:rPr>
+          <w:rFonts w:asciiTheme="majorHAnsi" w:hAnsiTheme="majorHAnsi"/>
+          <w:sz w:val="18"/>
+          <w:szCs w:val="16"/>
+        </w:rPr>
+      </w:pPr>
+      <w:proofErr w:type="spellStart"/>
+      <w:proofErr w:type="gramStart"/>
+      <w:r>
+        <w:rPr>
+          <w:rFonts w:asciiTheme="majorHAnsi" w:hAnsiTheme="majorHAnsi"/>
+          <w:sz w:val="18"/>
+          <w:szCs w:val="16"/>
+        </w:rPr>
+        <w:t>cal</w:t>
+      </w:r>
+      <w:proofErr w:type="spellEnd"/>
+      <w:proofErr w:type="gramEnd"/>
+      <w:r>
+        <w:rPr>
+          <w:rFonts w:asciiTheme="majorHAnsi" w:hAnsiTheme="majorHAnsi"/>
+          <w:sz w:val="18"/>
+          <w:szCs w:val="16"/>
+        </w:rPr>
+        <w:t>, kcal</w:t>
+      </w:r>
+    </w:p>
+    <w:p>
+      <w:pPr>
+        <w:spacing w:after="0"/>
+        <w:ind w:right="57"/>
+        <w:rPr>
+          <w:rFonts w:asciiTheme="majorHAnsi" w:hAnsiTheme="majorHAnsi"/>
+          <w:sz w:val="18"/>
+          <w:szCs w:val="16"/>
+        </w:rPr>
+      </w:pPr>
+      <w:proofErr w:type="spellStart"/>
+      <w:proofErr w:type="gramStart"/>
+      <w:r>
+        <w:rPr>
+          <w:rFonts w:asciiTheme="majorHAnsi" w:hAnsiTheme="majorHAnsi"/>
+          <w:sz w:val="18"/>
+          <w:szCs w:val="16"/>
+        </w:rPr>
+        <w:t>fm</w:t>
+      </w:r>
+      <w:proofErr w:type="spellEnd"/>
+      <w:proofErr w:type="gramEnd"/>
+      <w:r>
+        <w:rPr>
+          <w:rFonts w:asciiTheme="majorHAnsi" w:hAnsiTheme="majorHAnsi"/>
+          <w:sz w:val="18"/>
+          <w:szCs w:val="16"/>
+        </w:rPr>
+        <w:t xml:space="preserve">, </w:t>
+      </w:r>
+      <w:r>
+        <w:rPr>
+          <w:rFonts w:asciiTheme="majorHAnsi" w:hAnsiTheme="majorHAnsi"/>
+          <w:sz w:val="18"/>
+          <w:szCs w:val="16"/>
+        </w:rPr>
+        <w:t>pm</w:t>
+      </w:r>
+      <w:r>
+        <w:rPr>
+          <w:rFonts w:asciiTheme="majorHAnsi" w:hAnsiTheme="majorHAnsi"/>
+          <w:sz w:val="18"/>
+          <w:szCs w:val="16"/>
+        </w:rPr>
+        <w:t>,</w:t>
+      </w:r>
+      <w:r>
+        <w:rPr>
+          <w:rFonts w:asciiTheme="majorHAnsi" w:hAnsiTheme="majorHAnsi"/>
+          <w:sz w:val="18"/>
+          <w:szCs w:val="16"/>
+        </w:rPr>
+        <w:t xml:space="preserve"> nm</w:t>
+      </w:r>
+      <w:r>
+        <w:rPr>
+          <w:rFonts w:asciiTheme="majorHAnsi" w:hAnsiTheme="majorHAnsi"/>
+          <w:sz w:val="18"/>
+          <w:szCs w:val="16"/>
+        </w:rPr>
+        <w:t>,</w:t>
+      </w:r>
+      <w:r>
+        <w:rPr>
+          <w:rFonts w:asciiTheme="majorHAnsi" w:hAnsiTheme="majorHAnsi"/>
+          <w:sz w:val="18"/>
+          <w:szCs w:val="16"/>
+        </w:rPr>
+        <w:t xml:space="preserve"> um</w:t>
+      </w:r>
+      <w:r>
+        <w:rPr>
+          <w:rFonts w:asciiTheme="majorHAnsi" w:hAnsiTheme="majorHAnsi"/>
+          <w:sz w:val="18"/>
+          <w:szCs w:val="16"/>
+        </w:rPr>
+        <w:t>,</w:t>
+      </w:r>
+      <w:r>
+        <w:rPr>
+          <w:rFonts w:asciiTheme="majorHAnsi" w:hAnsiTheme="majorHAnsi"/>
+          <w:sz w:val="18"/>
+          <w:szCs w:val="16"/>
+        </w:rPr>
+        <w:t xml:space="preserve"> </w:t>
+      </w:r>
+      <w:r>
+        <w:rPr>
+          <w:rFonts w:asciiTheme="majorHAnsi" w:hAnsiTheme="majorHAnsi"/>
+          <w:sz w:val="18"/>
+          <w:szCs w:val="16"/>
+        </w:rPr>
+        <w:t>mm, cm, m</w:t>
+      </w:r>
+    </w:p>
+    <w:p>
+      <w:pPr>
+        <w:spacing w:after="0"/>
+        <w:ind w:right="57"/>
+        <w:rPr>
+          <w:rFonts w:asciiTheme="majorHAnsi" w:hAnsiTheme="majorHAnsi"/>
+          <w:sz w:val="18"/>
+          <w:szCs w:val="16"/>
+        </w:rPr>
+      </w:pPr>
+      <w:r>
+        <w:rPr>
+          <w:rFonts w:asciiTheme="majorHAnsi" w:hAnsiTheme="majorHAnsi"/>
+          <w:sz w:val="18"/>
+          <w:szCs w:val="16"/>
+        </w:rPr>
+        <w:t>UL</w:t>
+      </w:r>
+    </w:p>
+    <w:p>
+      <w:pPr>
+        <w:spacing w:after="0"/>
+        <w:ind w:right="57"/>
+        <w:rPr>
+          <w:rFonts w:asciiTheme="majorHAnsi" w:hAnsiTheme="majorHAnsi"/>
+          <w:sz w:val="18"/>
+          <w:szCs w:val="16"/>
+        </w:rPr>
+      </w:pPr>
+      <w:proofErr w:type="gramStart"/>
+      <w:r>
+        <w:rPr>
+          <w:rFonts w:asciiTheme="majorHAnsi" w:hAnsiTheme="majorHAnsi"/>
+          <w:sz w:val="18"/>
+          <w:szCs w:val="16"/>
+        </w:rPr>
+        <w:t>percent</w:t>
+      </w:r>
+      <w:proofErr w:type="gramEnd"/>
+    </w:p>
+    <w:p>
+      <w:pPr>
+        <w:spacing w:after="0"/>
+        <w:ind w:right="57"/>
+        <w:rPr>
+          <w:rFonts w:asciiTheme="majorHAnsi" w:hAnsiTheme="majorHAnsi"/>
+          <w:sz w:val="16"/>
+          <w:szCs w:val="16"/>
+        </w:rPr>
+      </w:pPr>
+    </w:p>
+    <w:p>
+      <w:pPr>
+        <w:spacing w:after="0"/>
+        <w:ind w:right="57"/>
+        <w:rPr>
+          <w:rFonts w:asciiTheme="majorHAnsi" w:hAnsiTheme="majorHAnsi"/>
+          <w:b/>
+          <w:sz w:val="28"/>
+          <w:szCs w:val="28"/>
+          <w:u w:val="single"/>
+        </w:rPr>
+      </w:pPr>
+      <w:r>
+        <w:rPr>
+          <w:rFonts w:asciiTheme="majorHAnsi" w:hAnsiTheme="majorHAnsi"/>
+          <w:b/>
+          <w:sz w:val="28"/>
+          <w:szCs w:val="28"/>
+          <w:u w:val="single"/>
+        </w:rPr>
+        <w:t>Base units</w:t>
+      </w:r>
+    </w:p>
+    <w:p>
+      <w:pPr>
+        <w:spacing w:after="0"/>
+        <w:ind w:right="57"/>
+        <w:rPr>
+          <w:rFonts w:asciiTheme="majorHAnsi" w:hAnsiTheme="majorHAnsi"/>
+          <w:sz w:val="18"/>
+          <w:szCs w:val="16"/>
+        </w:rPr>
+      </w:pPr>
+      <w:proofErr w:type="gramStart"/>
+      <w:r>
+        <w:rPr>
+          <w:rFonts w:asciiTheme="majorHAnsi" w:hAnsiTheme="majorHAnsi"/>
+          <w:sz w:val="18"/>
+          <w:szCs w:val="16"/>
+        </w:rPr>
+        <w:t>ampere</w:t>
+      </w:r>
+      <w:proofErr w:type="gramEnd"/>
+      <w:r>
+        <w:rPr>
+          <w:rFonts w:asciiTheme="majorHAnsi" w:hAnsiTheme="majorHAnsi"/>
+          <w:sz w:val="18"/>
+          <w:szCs w:val="16"/>
+        </w:rPr>
+        <w:t xml:space="preserve">, gram, </w:t>
+      </w:r>
+      <w:proofErr w:type="spellStart"/>
+      <w:r>
+        <w:rPr>
+          <w:rFonts w:asciiTheme="majorHAnsi" w:hAnsiTheme="majorHAnsi"/>
+          <w:sz w:val="18"/>
+          <w:szCs w:val="16"/>
+        </w:rPr>
+        <w:t>katal</w:t>
+      </w:r>
+      <w:proofErr w:type="spellEnd"/>
+      <w:r>
+        <w:rPr>
+          <w:rFonts w:asciiTheme="majorHAnsi" w:hAnsiTheme="majorHAnsi"/>
+          <w:sz w:val="18"/>
+          <w:szCs w:val="16"/>
+        </w:rPr>
+        <w:t xml:space="preserve">, </w:t>
+      </w:r>
+      <w:proofErr w:type="spellStart"/>
+      <w:r>
+        <w:rPr>
+          <w:rFonts w:asciiTheme="majorHAnsi" w:hAnsiTheme="majorHAnsi"/>
+          <w:sz w:val="18"/>
+          <w:szCs w:val="16"/>
+        </w:rPr>
+        <w:t>metre</w:t>
+      </w:r>
+      <w:proofErr w:type="spellEnd"/>
+      <w:r>
+        <w:rPr>
+          <w:rFonts w:asciiTheme="majorHAnsi" w:hAnsiTheme="majorHAnsi"/>
+          <w:sz w:val="18"/>
+          <w:szCs w:val="16"/>
+        </w:rPr>
+        <w:t xml:space="preserve">, </w:t>
+      </w:r>
+      <w:r>
+        <w:rPr>
+          <w:rFonts w:asciiTheme="majorHAnsi" w:hAnsiTheme="majorHAnsi"/>
+          <w:sz w:val="18"/>
+          <w:szCs w:val="16"/>
+        </w:rPr>
+        <w:t>watt</w:t>
+      </w:r>
+    </w:p>
+    <w:p>
+      <w:pPr>
+        <w:spacing w:after="0"/>
+        <w:ind w:right="57"/>
+        <w:rPr>
+          <w:rFonts w:asciiTheme="majorHAnsi" w:hAnsiTheme="majorHAnsi"/>
+          <w:sz w:val="18"/>
+          <w:szCs w:val="16"/>
+        </w:rPr>
+      </w:pPr>
+      <w:proofErr w:type="spellStart"/>
+      <w:proofErr w:type="gramStart"/>
+      <w:r>
+        <w:rPr>
+          <w:rFonts w:asciiTheme="majorHAnsi" w:hAnsiTheme="majorHAnsi"/>
+          <w:sz w:val="18"/>
+          <w:szCs w:val="16"/>
+        </w:rPr>
+        <w:t>becquerel</w:t>
+      </w:r>
+      <w:proofErr w:type="spellEnd"/>
+      <w:proofErr w:type="gramEnd"/>
+      <w:r>
+        <w:rPr>
+          <w:rFonts w:asciiTheme="majorHAnsi" w:hAnsiTheme="majorHAnsi"/>
+          <w:sz w:val="18"/>
+          <w:szCs w:val="16"/>
+        </w:rPr>
+        <w:t>, gra</w:t>
+      </w:r>
+      <w:r>
+        <w:rPr>
+          <w:rFonts w:asciiTheme="majorHAnsi" w:hAnsiTheme="majorHAnsi"/>
+          <w:sz w:val="18"/>
+          <w:szCs w:val="16"/>
+        </w:rPr>
+        <w:t xml:space="preserve">y, kelvin, mole, </w:t>
+      </w:r>
+      <w:proofErr w:type="spellStart"/>
+      <w:r>
+        <w:rPr>
+          <w:rFonts w:asciiTheme="majorHAnsi" w:hAnsiTheme="majorHAnsi"/>
+          <w:sz w:val="18"/>
+          <w:szCs w:val="16"/>
+        </w:rPr>
+        <w:t>siemens</w:t>
+      </w:r>
+      <w:proofErr w:type="spellEnd"/>
+      <w:r>
+        <w:rPr>
+          <w:rFonts w:asciiTheme="majorHAnsi" w:hAnsiTheme="majorHAnsi"/>
+          <w:sz w:val="18"/>
+          <w:szCs w:val="16"/>
+        </w:rPr>
+        <w:t>, weber</w:t>
+      </w:r>
+    </w:p>
+    <w:p>
+      <w:pPr>
+        <w:spacing w:after="0"/>
+        <w:ind w:right="57"/>
+        <w:rPr>
+          <w:rFonts w:asciiTheme="majorHAnsi" w:hAnsiTheme="majorHAnsi"/>
+          <w:sz w:val="18"/>
+          <w:szCs w:val="16"/>
+        </w:rPr>
+      </w:pPr>
+      <w:proofErr w:type="gramStart"/>
+      <w:r>
+        <w:rPr>
+          <w:rFonts w:asciiTheme="majorHAnsi" w:hAnsiTheme="majorHAnsi"/>
+          <w:sz w:val="18"/>
+          <w:szCs w:val="16"/>
+        </w:rPr>
+        <w:t>c</w:t>
+      </w:r>
+      <w:r>
+        <w:rPr>
+          <w:rFonts w:asciiTheme="majorHAnsi" w:hAnsiTheme="majorHAnsi"/>
+          <w:sz w:val="18"/>
+          <w:szCs w:val="16"/>
+        </w:rPr>
+        <w:t>andela</w:t>
+      </w:r>
+      <w:proofErr w:type="gramEnd"/>
+      <w:r>
+        <w:rPr>
+          <w:rFonts w:asciiTheme="majorHAnsi" w:hAnsiTheme="majorHAnsi"/>
+          <w:sz w:val="18"/>
+          <w:szCs w:val="16"/>
+        </w:rPr>
+        <w:t>, h</w:t>
+      </w:r>
+      <w:r>
+        <w:rPr>
+          <w:rFonts w:asciiTheme="majorHAnsi" w:hAnsiTheme="majorHAnsi"/>
+          <w:sz w:val="18"/>
+          <w:szCs w:val="16"/>
+        </w:rPr>
+        <w:t xml:space="preserve">enry, kilogram, newton, </w:t>
+      </w:r>
+      <w:proofErr w:type="spellStart"/>
+      <w:r>
+        <w:rPr>
+          <w:rFonts w:asciiTheme="majorHAnsi" w:hAnsiTheme="majorHAnsi"/>
+          <w:sz w:val="18"/>
+          <w:szCs w:val="16"/>
+        </w:rPr>
+        <w:t>sievert</w:t>
+      </w:r>
+      <w:proofErr w:type="spellEnd"/>
+    </w:p>
+    <w:p>
+      <w:pPr>
+        <w:spacing w:after="0"/>
+        <w:ind w:right="57"/>
+        <w:rPr>
+          <w:rFonts w:asciiTheme="majorHAnsi" w:hAnsiTheme="majorHAnsi"/>
+          <w:sz w:val="18"/>
+          <w:szCs w:val="16"/>
+        </w:rPr>
+      </w:pPr>
+      <w:proofErr w:type="gramStart"/>
+      <w:r>
+        <w:rPr>
+          <w:rFonts w:asciiTheme="majorHAnsi" w:hAnsiTheme="majorHAnsi"/>
+          <w:sz w:val="18"/>
+          <w:szCs w:val="16"/>
+        </w:rPr>
+        <w:t>coulom</w:t>
+      </w:r>
+      <w:r>
+        <w:rPr>
+          <w:rFonts w:asciiTheme="majorHAnsi" w:hAnsiTheme="majorHAnsi"/>
+          <w:sz w:val="18"/>
+          <w:szCs w:val="16"/>
+        </w:rPr>
+        <w:t>b</w:t>
+      </w:r>
+      <w:proofErr w:type="gramEnd"/>
+      <w:r>
+        <w:rPr>
+          <w:rFonts w:asciiTheme="majorHAnsi" w:hAnsiTheme="majorHAnsi"/>
+          <w:sz w:val="18"/>
+          <w:szCs w:val="16"/>
+        </w:rPr>
+        <w:t xml:space="preserve">, hertz, </w:t>
+      </w:r>
+      <w:proofErr w:type="spellStart"/>
+      <w:r>
+        <w:rPr>
+          <w:rFonts w:asciiTheme="majorHAnsi" w:hAnsiTheme="majorHAnsi"/>
+          <w:sz w:val="18"/>
+          <w:szCs w:val="16"/>
+        </w:rPr>
+        <w:t>litre</w:t>
+      </w:r>
+      <w:proofErr w:type="spellEnd"/>
+      <w:r>
+        <w:rPr>
+          <w:rFonts w:asciiTheme="majorHAnsi" w:hAnsiTheme="majorHAnsi"/>
+          <w:sz w:val="18"/>
+          <w:szCs w:val="16"/>
+        </w:rPr>
+        <w:t xml:space="preserve">, ohm, </w:t>
+      </w:r>
+      <w:proofErr w:type="spellStart"/>
+      <w:r>
+        <w:rPr>
+          <w:rFonts w:asciiTheme="majorHAnsi" w:hAnsiTheme="majorHAnsi"/>
+          <w:sz w:val="18"/>
+          <w:szCs w:val="16"/>
+        </w:rPr>
+        <w:t>steradian</w:t>
+      </w:r>
+      <w:proofErr w:type="spellEnd"/>
+    </w:p>
+    <w:p>
+      <w:pPr>
+        <w:spacing w:after="0"/>
+        <w:ind w:right="57"/>
+        <w:rPr>
+          <w:rFonts w:asciiTheme="majorHAnsi" w:hAnsiTheme="majorHAnsi"/>
+          <w:sz w:val="18"/>
+          <w:szCs w:val="16"/>
+        </w:rPr>
+      </w:pPr>
+      <w:proofErr w:type="gramStart"/>
+      <w:r>
+        <w:rPr>
+          <w:rFonts w:asciiTheme="majorHAnsi" w:hAnsiTheme="majorHAnsi"/>
+          <w:sz w:val="18"/>
+          <w:szCs w:val="16"/>
+        </w:rPr>
+        <w:t>dimensionl</w:t>
+      </w:r>
+      <w:r>
+        <w:rPr>
+          <w:rFonts w:asciiTheme="majorHAnsi" w:hAnsiTheme="majorHAnsi"/>
+          <w:sz w:val="18"/>
+          <w:szCs w:val="16"/>
+        </w:rPr>
+        <w:t>ess</w:t>
+      </w:r>
+      <w:proofErr w:type="gramEnd"/>
+      <w:r>
+        <w:rPr>
+          <w:rFonts w:asciiTheme="majorHAnsi" w:hAnsiTheme="majorHAnsi"/>
+          <w:sz w:val="18"/>
+          <w:szCs w:val="16"/>
+        </w:rPr>
+        <w:t>, item, lumen, pascal, tesla</w:t>
+      </w:r>
+    </w:p>
+    <w:p>
+      <w:pPr>
+        <w:spacing w:after="0"/>
+        <w:ind w:right="57"/>
+        <w:rPr>
+          <w:rFonts w:asciiTheme="majorHAnsi" w:hAnsiTheme="majorHAnsi"/>
+          <w:sz w:val="18"/>
+          <w:szCs w:val="16"/>
+        </w:rPr>
+      </w:pPr>
+      <w:proofErr w:type="gramStart"/>
+      <w:r>
+        <w:rPr>
+          <w:rFonts w:asciiTheme="majorHAnsi" w:hAnsiTheme="majorHAnsi"/>
+          <w:sz w:val="18"/>
+          <w:szCs w:val="16"/>
+        </w:rPr>
+        <w:t>farad</w:t>
+      </w:r>
+      <w:proofErr w:type="gramEnd"/>
+      <w:r>
+        <w:rPr>
+          <w:rFonts w:asciiTheme="majorHAnsi" w:hAnsiTheme="majorHAnsi"/>
+          <w:sz w:val="18"/>
+          <w:szCs w:val="16"/>
+        </w:rPr>
+        <w:t>, joule, lux, radian, volt</w:t>
+      </w:r>
+    </w:p>
+    <w:p>
+      <w:pPr>
+        <w:spacing w:after="0"/>
+        <w:ind w:right="57"/>
+        <w:rPr>
+          <w:rFonts w:asciiTheme="majorHAnsi" w:hAnsiTheme="majorHAnsi"/>
+          <w:sz w:val="18"/>
+          <w:szCs w:val="16"/>
+        </w:rPr>
+      </w:pPr>
+      <w:proofErr w:type="gramStart"/>
+      <w:r>
+        <w:rPr>
+          <w:rFonts w:asciiTheme="majorHAnsi" w:hAnsiTheme="majorHAnsi"/>
+          <w:sz w:val="18"/>
+          <w:szCs w:val="16"/>
+        </w:rPr>
+        <w:t>second</w:t>
+      </w:r>
+      <w:proofErr w:type="gramEnd"/>
+      <w:r>
+        <w:rPr>
+          <w:rFonts w:asciiTheme="majorHAnsi" w:hAnsiTheme="majorHAnsi"/>
+          <w:sz w:val="18"/>
+          <w:szCs w:val="16"/>
+        </w:rPr>
+        <w:t xml:space="preserve">, </w:t>
+      </w:r>
+      <w:r>
+        <w:rPr>
+          <w:rFonts w:asciiTheme="majorHAnsi" w:hAnsiTheme="majorHAnsi"/>
+          <w:sz w:val="18"/>
+          <w:szCs w:val="16"/>
+        </w:rPr>
+        <w:t>minute</w:t>
+      </w:r>
+      <w:r>
+        <w:rPr>
+          <w:rFonts w:asciiTheme="majorHAnsi" w:hAnsiTheme="majorHAnsi"/>
+          <w:sz w:val="18"/>
+          <w:szCs w:val="16"/>
+        </w:rPr>
+        <w:t xml:space="preserve">, </w:t>
+      </w:r>
+      <w:r>
+        <w:rPr>
+          <w:rFonts w:asciiTheme="majorHAnsi" w:hAnsiTheme="majorHAnsi"/>
+          <w:sz w:val="18"/>
+          <w:szCs w:val="16"/>
+        </w:rPr>
+        <w:t xml:space="preserve">hour, day, </w:t>
+      </w:r>
+      <w:r>
+        <w:rPr>
+          <w:rFonts w:asciiTheme="majorHAnsi" w:hAnsiTheme="majorHAnsi"/>
+          <w:sz w:val="18"/>
+          <w:szCs w:val="16"/>
+        </w:rPr>
+        <w:t>year</w:t>
+      </w:r>
+    </w:p>
+    <w:p>
+      <w:pPr>
+        <w:pBdr>
+          <w:top w:val="single" w:sz="6" w:space="1" w:color="auto"/>
+          <w:bottom w:val="single" w:sz="6" w:space="1" w:color="auto"/>
+        </w:pBdr>
+        <w:spacing w:after="0"/>
+        <w:ind w:right="57"/>
+        <w:rPr>
+          <w:rFonts w:asciiTheme="majorHAnsi" w:hAnsiTheme="majorHAnsi"/>
+          <w:sz w:val="16"/>
+          <w:szCs w:val="16"/>
+        </w:rPr>
+      </w:pPr>
+    </w:p>
+    <w:p>
+      <w:pPr>
+        <w:spacing w:after="0"/>
+        <w:ind w:right="57"/>
+        <w:rPr>
+          <w:rFonts w:asciiTheme="majorHAnsi" w:hAnsiTheme="majorHAnsi"/>
+          <w:sz w:val="16"/>
+          <w:szCs w:val="16"/>
+        </w:rPr>
+      </w:pPr>
+      <w:bookmarkStart w:id="0" w:name="_GoBack"/>
+      <w:bookmarkEnd w:id="0"/>
     </w:p>
     <w:sectPr>
       <w:pgSz w:w="16839" w:h="11907" w:orient="landscape" w:code="9"/>

</xml_diff>